<commit_message>
Worked on HTML Tour and Prepared Documentation
New folders. New PDFs.
Work on Software page is complete.
Tidied up some files.
</commit_message>
<xml_diff>
--- a/Documents/Software/CookBook and Recipe Data Map.docx
+++ b/Documents/Software/CookBook and Recipe Data Map.docx
@@ -1,6 +1,6 @@
 
 <file path=word/document.xml><?xml version="1.0" encoding="utf-8"?>
-<w:document xmlns:wpc="http://schemas.microsoft.com/office/word/2010/wordprocessingCanvas" xmlns:mc="http://schemas.openxmlformats.org/markup-compatibility/2006" xmlns:o="urn:schemas-microsoft-com:office:office" xmlns:r="http://schemas.openxmlformats.org/officeDocument/2006/relationships" xmlns:m="http://schemas.openxmlformats.org/officeDocument/2006/math" xmlns:v="urn:schemas-microsoft-com:vml" xmlns:wp14="http://schemas.microsoft.com/office/word/2010/wordprocessingDrawing" xmlns:wp="http://schemas.openxmlformats.org/drawingml/2006/wordprocessingDrawing" xmlns:w10="urn:schemas-microsoft-com:office:word" xmlns:w="http://schemas.openxmlformats.org/wordprocessingml/2006/main" xmlns:w14="http://schemas.microsoft.com/office/word/2010/wordml" xmlns:w15="http://schemas.microsoft.com/office/word/2012/wordml" xmlns:wpg="http://schemas.microsoft.com/office/word/2010/wordprocessingGroup" xmlns:wpi="http://schemas.microsoft.com/office/word/2010/wordprocessingInk" xmlns:wne="http://schemas.microsoft.com/office/word/2006/wordml" xmlns:wps="http://schemas.microsoft.com/office/word/2010/wordprocessingShape" mc:Ignorable="w14 w15 wp14">
+<w:document xmlns:wpc="http://schemas.microsoft.com/office/word/2010/wordprocessingCanvas" xmlns:mo="http://schemas.microsoft.com/office/mac/office/2008/main" xmlns:mc="http://schemas.openxmlformats.org/markup-compatibility/2006" xmlns:mv="urn:schemas-microsoft-com:mac:vml" xmlns:o="urn:schemas-microsoft-com:office:office" xmlns:r="http://schemas.openxmlformats.org/officeDocument/2006/relationships" xmlns:m="http://schemas.openxmlformats.org/officeDocument/2006/math" xmlns:v="urn:schemas-microsoft-com:vml" xmlns:wp14="http://schemas.microsoft.com/office/word/2010/wordprocessingDrawing" xmlns:wp="http://schemas.openxmlformats.org/drawingml/2006/wordprocessingDrawing" xmlns:w10="urn:schemas-microsoft-com:office:word" xmlns:w="http://schemas.openxmlformats.org/wordprocessingml/2006/main" xmlns:w14="http://schemas.microsoft.com/office/word/2010/wordml" xmlns:wpg="http://schemas.microsoft.com/office/word/2010/wordprocessingGroup" xmlns:wpi="http://schemas.microsoft.com/office/word/2010/wordprocessingInk" xmlns:wne="http://schemas.microsoft.com/office/word/2006/wordml" xmlns:wps="http://schemas.microsoft.com/office/word/2010/wordprocessingShape" mc:Ignorable="w14 wp14">
   <w:body>
     <w:p>
       <w:pPr>
@@ -39,7 +39,7 @@
       <w:r>
         <w:rPr>
           <w:noProof/>
-          <w:lang w:eastAsia="en-GB"/>
+          <w:lang w:val="en-US"/>
         </w:rPr>
         <w:drawing>
           <wp:inline distT="0" distB="0" distL="0" distR="0" wp14:anchorId="23B8FAA1" wp14:editId="0E1FB039">
@@ -59,7 +59,7 @@
                     </pic:cNvPicPr>
                   </pic:nvPicPr>
                   <pic:blipFill>
-                    <a:blip r:embed="rId8">
+                    <a:blip r:embed="rId9">
                       <a:extLst>
                         <a:ext uri="{28A0092B-C50C-407E-A947-70E740481C1C}">
                           <a14:useLocalDpi xmlns:a14="http://schemas.microsoft.com/office/drawing/2010/main" val="0"/>
@@ -163,8 +163,8 @@
           <w:lang w:val="en-US"/>
         </w:rPr>
         <w:sectPr>
-          <w:headerReference w:type="default" r:id="rId9"/>
-          <w:footerReference w:type="default" r:id="rId10"/>
+          <w:headerReference w:type="default" r:id="rId10"/>
+          <w:footerReference w:type="default" r:id="rId11"/>
           <w:pgSz w:w="11906" w:h="16838"/>
           <w:pgMar w:top="1440" w:right="1440" w:bottom="1440" w:left="1440" w:header="708" w:footer="708" w:gutter="0"/>
           <w:pgNumType w:start="1"/>
@@ -172,27 +172,26 @@
           <w:docGrid w:linePitch="360"/>
         </w:sectPr>
       </w:pPr>
-      <w:bookmarkStart w:id="4" w:name="_GoBack"/>
-      <w:bookmarkEnd w:id="4"/>
     </w:p>
     <w:p>
       <w:pPr>
         <w:pStyle w:val="Heading1"/>
         <w:jc w:val="center"/>
       </w:pPr>
-      <w:bookmarkStart w:id="5" w:name="_Toc378705879"/>
-      <w:bookmarkStart w:id="6" w:name="_Toc378854871"/>
-      <w:bookmarkStart w:id="7" w:name="_Toc378854928"/>
-      <w:bookmarkStart w:id="8" w:name="_Toc379049355"/>
-      <w:bookmarkStart w:id="9" w:name="_Toc379121046"/>
-      <w:bookmarkStart w:id="10" w:name="_Toc379121095"/>
-      <w:bookmarkStart w:id="11" w:name="_Toc379186005"/>
-      <w:bookmarkStart w:id="12" w:name="_Toc379186370"/>
-      <w:bookmarkStart w:id="13" w:name="_Toc384467468"/>
+      <w:bookmarkStart w:id="4" w:name="_Toc378705879"/>
+      <w:bookmarkStart w:id="5" w:name="_Toc378854871"/>
+      <w:bookmarkStart w:id="6" w:name="_Toc378854928"/>
+      <w:bookmarkStart w:id="7" w:name="_Toc379049355"/>
+      <w:bookmarkStart w:id="8" w:name="_Toc379121046"/>
+      <w:bookmarkStart w:id="9" w:name="_Toc379121095"/>
+      <w:bookmarkStart w:id="10" w:name="_Toc379186005"/>
+      <w:bookmarkStart w:id="11" w:name="_Toc379186370"/>
+      <w:bookmarkStart w:id="12" w:name="_Toc384467468"/>
       <w:r>
         <w:lastRenderedPageBreak/>
         <w:t>Document Control</w:t>
       </w:r>
+      <w:bookmarkEnd w:id="4"/>
       <w:bookmarkEnd w:id="5"/>
       <w:bookmarkEnd w:id="6"/>
       <w:bookmarkEnd w:id="7"/>
@@ -201,7 +200,6 @@
       <w:bookmarkEnd w:id="10"/>
       <w:bookmarkEnd w:id="11"/>
       <w:bookmarkEnd w:id="12"/>
-      <w:bookmarkEnd w:id="13"/>
     </w:p>
     <w:p/>
     <w:tbl>
@@ -392,7 +390,7 @@
                 <w:i/>
                 <w:lang w:val="en-US"/>
               </w:rPr>
-              <w:t>Unknown</w:t>
+              <w:t>M. Holland</w:t>
             </w:r>
           </w:p>
         </w:tc>
@@ -466,6 +464,8 @@
               </w:rPr>
               <w:t>N/A</w:t>
             </w:r>
+            <w:bookmarkStart w:id="13" w:name="_GoBack"/>
+            <w:bookmarkEnd w:id="13"/>
           </w:p>
         </w:tc>
       </w:tr>
@@ -4804,7 +4804,7 @@
           <w:szCs w:val="24"/>
           <w:lang w:val="en-US"/>
         </w:rPr>
-        <w:t>recipe.getSlide(</w:t>
+        <w:t>recipe.getSlide</w:t>
       </w:r>
       <w:proofErr w:type="gramEnd"/>
       <w:r>
@@ -4814,7 +4814,7 @@
           <w:szCs w:val="24"/>
           <w:lang w:val="en-US"/>
         </w:rPr>
-        <w:t>(recipe.getNumberOfSlides()-1)).content.getNumberOfVideos();</w:t>
+        <w:t>((recipe.getNumberOfSlides()-1)).content.getNumberOfVideos();</w:t>
       </w:r>
     </w:p>
     <w:p>
@@ -4825,7 +4825,7 @@
       </w:pPr>
     </w:p>
     <w:sectPr>
-      <w:footerReference w:type="default" r:id="rId11"/>
+      <w:footerReference w:type="default" r:id="rId12"/>
       <w:pgSz w:w="11906" w:h="16838"/>
       <w:pgMar w:top="1440" w:right="1440" w:bottom="1440" w:left="1440" w:header="708" w:footer="708" w:gutter="0"/>
       <w:pgNumType w:start="1"/>
@@ -4837,7 +4837,7 @@
 </file>
 
 <file path=word/endnotes.xml><?xml version="1.0" encoding="utf-8"?>
-<w:endnotes xmlns:wpc="http://schemas.microsoft.com/office/word/2010/wordprocessingCanvas" xmlns:mc="http://schemas.openxmlformats.org/markup-compatibility/2006" xmlns:o="urn:schemas-microsoft-com:office:office" xmlns:r="http://schemas.openxmlformats.org/officeDocument/2006/relationships" xmlns:m="http://schemas.openxmlformats.org/officeDocument/2006/math" xmlns:v="urn:schemas-microsoft-com:vml" xmlns:wp14="http://schemas.microsoft.com/office/word/2010/wordprocessingDrawing" xmlns:wp="http://schemas.openxmlformats.org/drawingml/2006/wordprocessingDrawing" xmlns:w10="urn:schemas-microsoft-com:office:word" xmlns:w="http://schemas.openxmlformats.org/wordprocessingml/2006/main" xmlns:w14="http://schemas.microsoft.com/office/word/2010/wordml" xmlns:w15="http://schemas.microsoft.com/office/word/2012/wordml" xmlns:wpg="http://schemas.microsoft.com/office/word/2010/wordprocessingGroup" xmlns:wpi="http://schemas.microsoft.com/office/word/2010/wordprocessingInk" xmlns:wne="http://schemas.microsoft.com/office/word/2006/wordml" xmlns:wps="http://schemas.microsoft.com/office/word/2010/wordprocessingShape" mc:Ignorable="w14 w15 wp14">
+<w:endnotes xmlns:wpc="http://schemas.microsoft.com/office/word/2010/wordprocessingCanvas" xmlns:mo="http://schemas.microsoft.com/office/mac/office/2008/main" xmlns:mc="http://schemas.openxmlformats.org/markup-compatibility/2006" xmlns:mv="urn:schemas-microsoft-com:mac:vml" xmlns:o="urn:schemas-microsoft-com:office:office" xmlns:r="http://schemas.openxmlformats.org/officeDocument/2006/relationships" xmlns:m="http://schemas.openxmlformats.org/officeDocument/2006/math" xmlns:v="urn:schemas-microsoft-com:vml" xmlns:wp14="http://schemas.microsoft.com/office/word/2010/wordprocessingDrawing" xmlns:wp="http://schemas.openxmlformats.org/drawingml/2006/wordprocessingDrawing" xmlns:w10="urn:schemas-microsoft-com:office:word" xmlns:w="http://schemas.openxmlformats.org/wordprocessingml/2006/main" xmlns:w14="http://schemas.microsoft.com/office/word/2010/wordml" xmlns:wpg="http://schemas.microsoft.com/office/word/2010/wordprocessingGroup" xmlns:wpi="http://schemas.microsoft.com/office/word/2010/wordprocessingInk" xmlns:wne="http://schemas.microsoft.com/office/word/2006/wordml" xmlns:wps="http://schemas.microsoft.com/office/word/2010/wordprocessingShape" mc:Ignorable="w14 wp14">
   <w:endnote w:type="separator" w:id="-1">
     <w:p>
       <w:pPr>
@@ -4862,7 +4862,7 @@
 </file>
 
 <file path=word/footer1.xml><?xml version="1.0" encoding="utf-8"?>
-<w:ftr xmlns:wpc="http://schemas.microsoft.com/office/word/2010/wordprocessingCanvas" xmlns:mc="http://schemas.openxmlformats.org/markup-compatibility/2006" xmlns:o="urn:schemas-microsoft-com:office:office" xmlns:r="http://schemas.openxmlformats.org/officeDocument/2006/relationships" xmlns:m="http://schemas.openxmlformats.org/officeDocument/2006/math" xmlns:v="urn:schemas-microsoft-com:vml" xmlns:wp14="http://schemas.microsoft.com/office/word/2010/wordprocessingDrawing" xmlns:wp="http://schemas.openxmlformats.org/drawingml/2006/wordprocessingDrawing" xmlns:w10="urn:schemas-microsoft-com:office:word" xmlns:w="http://schemas.openxmlformats.org/wordprocessingml/2006/main" xmlns:w14="http://schemas.microsoft.com/office/word/2010/wordml" xmlns:w15="http://schemas.microsoft.com/office/word/2012/wordml" xmlns:wpg="http://schemas.microsoft.com/office/word/2010/wordprocessingGroup" xmlns:wpi="http://schemas.microsoft.com/office/word/2010/wordprocessingInk" xmlns:wne="http://schemas.microsoft.com/office/word/2006/wordml" xmlns:wps="http://schemas.microsoft.com/office/word/2010/wordprocessingShape" mc:Ignorable="w14 w15 wp14">
+<w:ftr xmlns:wpc="http://schemas.microsoft.com/office/word/2010/wordprocessingCanvas" xmlns:mo="http://schemas.microsoft.com/office/mac/office/2008/main" xmlns:mc="http://schemas.openxmlformats.org/markup-compatibility/2006" xmlns:mv="urn:schemas-microsoft-com:mac:vml" xmlns:o="urn:schemas-microsoft-com:office:office" xmlns:r="http://schemas.openxmlformats.org/officeDocument/2006/relationships" xmlns:m="http://schemas.openxmlformats.org/officeDocument/2006/math" xmlns:v="urn:schemas-microsoft-com:vml" xmlns:wp14="http://schemas.microsoft.com/office/word/2010/wordprocessingDrawing" xmlns:wp="http://schemas.openxmlformats.org/drawingml/2006/wordprocessingDrawing" xmlns:w10="urn:schemas-microsoft-com:office:word" xmlns:w="http://schemas.openxmlformats.org/wordprocessingml/2006/main" xmlns:w14="http://schemas.microsoft.com/office/word/2010/wordml" xmlns:wpg="http://schemas.microsoft.com/office/word/2010/wordprocessingGroup" xmlns:wpi="http://schemas.microsoft.com/office/word/2010/wordprocessingInk" xmlns:wne="http://schemas.microsoft.com/office/word/2006/wordml" xmlns:wps="http://schemas.microsoft.com/office/word/2010/wordprocessingShape" mc:Ignorable="w14 wp14">
   <w:p>
     <w:pPr>
       <w:pStyle w:val="Footer"/>
@@ -4942,7 +4942,7 @@
 </file>
 
 <file path=word/footer2.xml><?xml version="1.0" encoding="utf-8"?>
-<w:ftr xmlns:wpc="http://schemas.microsoft.com/office/word/2010/wordprocessingCanvas" xmlns:mc="http://schemas.openxmlformats.org/markup-compatibility/2006" xmlns:o="urn:schemas-microsoft-com:office:office" xmlns:r="http://schemas.openxmlformats.org/officeDocument/2006/relationships" xmlns:m="http://schemas.openxmlformats.org/officeDocument/2006/math" xmlns:v="urn:schemas-microsoft-com:vml" xmlns:wp14="http://schemas.microsoft.com/office/word/2010/wordprocessingDrawing" xmlns:wp="http://schemas.openxmlformats.org/drawingml/2006/wordprocessingDrawing" xmlns:w10="urn:schemas-microsoft-com:office:word" xmlns:w="http://schemas.openxmlformats.org/wordprocessingml/2006/main" xmlns:w14="http://schemas.microsoft.com/office/word/2010/wordml" xmlns:w15="http://schemas.microsoft.com/office/word/2012/wordml" xmlns:wpg="http://schemas.microsoft.com/office/word/2010/wordprocessingGroup" xmlns:wpi="http://schemas.microsoft.com/office/word/2010/wordprocessingInk" xmlns:wne="http://schemas.microsoft.com/office/word/2006/wordml" xmlns:wps="http://schemas.microsoft.com/office/word/2010/wordprocessingShape" mc:Ignorable="w14 w15 wp14">
+<w:ftr xmlns:wpc="http://schemas.microsoft.com/office/word/2010/wordprocessingCanvas" xmlns:mo="http://schemas.microsoft.com/office/mac/office/2008/main" xmlns:mc="http://schemas.openxmlformats.org/markup-compatibility/2006" xmlns:mv="urn:schemas-microsoft-com:mac:vml" xmlns:o="urn:schemas-microsoft-com:office:office" xmlns:r="http://schemas.openxmlformats.org/officeDocument/2006/relationships" xmlns:m="http://schemas.openxmlformats.org/officeDocument/2006/math" xmlns:v="urn:schemas-microsoft-com:vml" xmlns:wp14="http://schemas.microsoft.com/office/word/2010/wordprocessingDrawing" xmlns:wp="http://schemas.openxmlformats.org/drawingml/2006/wordprocessingDrawing" xmlns:w10="urn:schemas-microsoft-com:office:word" xmlns:w="http://schemas.openxmlformats.org/wordprocessingml/2006/main" xmlns:w14="http://schemas.microsoft.com/office/word/2010/wordml" xmlns:wpg="http://schemas.microsoft.com/office/word/2010/wordprocessingGroup" xmlns:wpi="http://schemas.microsoft.com/office/word/2010/wordprocessingInk" xmlns:wne="http://schemas.microsoft.com/office/word/2006/wordml" xmlns:wps="http://schemas.microsoft.com/office/word/2010/wordprocessingShape" mc:Ignorable="w14 wp14">
   <w:p>
     <w:pPr>
       <w:pStyle w:val="Footer"/>
@@ -4971,7 +4971,7 @@
       <w:rPr>
         <w:noProof/>
       </w:rPr>
-      <w:t>2</w:t>
+      <w:t>1</w:t>
     </w:r>
     <w:r>
       <w:rPr>
@@ -4991,7 +4991,7 @@
 </file>
 
 <file path=word/footnotes.xml><?xml version="1.0" encoding="utf-8"?>
-<w:footnotes xmlns:wpc="http://schemas.microsoft.com/office/word/2010/wordprocessingCanvas" xmlns:mc="http://schemas.openxmlformats.org/markup-compatibility/2006" xmlns:o="urn:schemas-microsoft-com:office:office" xmlns:r="http://schemas.openxmlformats.org/officeDocument/2006/relationships" xmlns:m="http://schemas.openxmlformats.org/officeDocument/2006/math" xmlns:v="urn:schemas-microsoft-com:vml" xmlns:wp14="http://schemas.microsoft.com/office/word/2010/wordprocessingDrawing" xmlns:wp="http://schemas.openxmlformats.org/drawingml/2006/wordprocessingDrawing" xmlns:w10="urn:schemas-microsoft-com:office:word" xmlns:w="http://schemas.openxmlformats.org/wordprocessingml/2006/main" xmlns:w14="http://schemas.microsoft.com/office/word/2010/wordml" xmlns:w15="http://schemas.microsoft.com/office/word/2012/wordml" xmlns:wpg="http://schemas.microsoft.com/office/word/2010/wordprocessingGroup" xmlns:wpi="http://schemas.microsoft.com/office/word/2010/wordprocessingInk" xmlns:wne="http://schemas.microsoft.com/office/word/2006/wordml" xmlns:wps="http://schemas.microsoft.com/office/word/2010/wordprocessingShape" mc:Ignorable="w14 w15 wp14">
+<w:footnotes xmlns:wpc="http://schemas.microsoft.com/office/word/2010/wordprocessingCanvas" xmlns:mo="http://schemas.microsoft.com/office/mac/office/2008/main" xmlns:mc="http://schemas.openxmlformats.org/markup-compatibility/2006" xmlns:mv="urn:schemas-microsoft-com:mac:vml" xmlns:o="urn:schemas-microsoft-com:office:office" xmlns:r="http://schemas.openxmlformats.org/officeDocument/2006/relationships" xmlns:m="http://schemas.openxmlformats.org/officeDocument/2006/math" xmlns:v="urn:schemas-microsoft-com:vml" xmlns:wp14="http://schemas.microsoft.com/office/word/2010/wordprocessingDrawing" xmlns:wp="http://schemas.openxmlformats.org/drawingml/2006/wordprocessingDrawing" xmlns:w10="urn:schemas-microsoft-com:office:word" xmlns:w="http://schemas.openxmlformats.org/wordprocessingml/2006/main" xmlns:w14="http://schemas.microsoft.com/office/word/2010/wordml" xmlns:wpg="http://schemas.microsoft.com/office/word/2010/wordprocessingGroup" xmlns:wpi="http://schemas.microsoft.com/office/word/2010/wordprocessingInk" xmlns:wne="http://schemas.microsoft.com/office/word/2006/wordml" xmlns:wps="http://schemas.microsoft.com/office/word/2010/wordprocessingShape" mc:Ignorable="w14 wp14">
   <w:footnote w:type="separator" w:id="-1">
     <w:p>
       <w:pPr>
@@ -5016,7 +5016,7 @@
 </file>
 
 <file path=word/header1.xml><?xml version="1.0" encoding="utf-8"?>
-<w:hdr xmlns:wpc="http://schemas.microsoft.com/office/word/2010/wordprocessingCanvas" xmlns:mc="http://schemas.openxmlformats.org/markup-compatibility/2006" xmlns:o="urn:schemas-microsoft-com:office:office" xmlns:r="http://schemas.openxmlformats.org/officeDocument/2006/relationships" xmlns:m="http://schemas.openxmlformats.org/officeDocument/2006/math" xmlns:v="urn:schemas-microsoft-com:vml" xmlns:wp14="http://schemas.microsoft.com/office/word/2010/wordprocessingDrawing" xmlns:wp="http://schemas.openxmlformats.org/drawingml/2006/wordprocessingDrawing" xmlns:w10="urn:schemas-microsoft-com:office:word" xmlns:w="http://schemas.openxmlformats.org/wordprocessingml/2006/main" xmlns:w14="http://schemas.microsoft.com/office/word/2010/wordml" xmlns:w15="http://schemas.microsoft.com/office/word/2012/wordml" xmlns:wpg="http://schemas.microsoft.com/office/word/2010/wordprocessingGroup" xmlns:wpi="http://schemas.microsoft.com/office/word/2010/wordprocessingInk" xmlns:wne="http://schemas.microsoft.com/office/word/2006/wordml" xmlns:wps="http://schemas.microsoft.com/office/word/2010/wordprocessingShape" mc:Ignorable="w14 w15 wp14">
+<w:hdr xmlns:wpc="http://schemas.microsoft.com/office/word/2010/wordprocessingCanvas" xmlns:mo="http://schemas.microsoft.com/office/mac/office/2008/main" xmlns:mc="http://schemas.openxmlformats.org/markup-compatibility/2006" xmlns:mv="urn:schemas-microsoft-com:mac:vml" xmlns:o="urn:schemas-microsoft-com:office:office" xmlns:r="http://schemas.openxmlformats.org/officeDocument/2006/relationships" xmlns:m="http://schemas.openxmlformats.org/officeDocument/2006/math" xmlns:v="urn:schemas-microsoft-com:vml" xmlns:wp14="http://schemas.microsoft.com/office/word/2010/wordprocessingDrawing" xmlns:wp="http://schemas.openxmlformats.org/drawingml/2006/wordprocessingDrawing" xmlns:w10="urn:schemas-microsoft-com:office:word" xmlns:w="http://schemas.openxmlformats.org/wordprocessingml/2006/main" xmlns:w14="http://schemas.microsoft.com/office/word/2010/wordml" xmlns:wpg="http://schemas.microsoft.com/office/word/2010/wordprocessingGroup" xmlns:wpi="http://schemas.microsoft.com/office/word/2010/wordprocessingInk" xmlns:wne="http://schemas.microsoft.com/office/word/2006/wordml" xmlns:wps="http://schemas.microsoft.com/office/word/2010/wordprocessingShape" mc:Ignorable="w14 wp14">
   <w:p>
     <w:pPr>
       <w:pStyle w:val="Header"/>
@@ -5036,7 +5036,7 @@
 </file>
 
 <file path=word/numbering.xml><?xml version="1.0" encoding="utf-8"?>
-<w:numbering xmlns:wpc="http://schemas.microsoft.com/office/word/2010/wordprocessingCanvas" xmlns:mc="http://schemas.openxmlformats.org/markup-compatibility/2006" xmlns:o="urn:schemas-microsoft-com:office:office" xmlns:r="http://schemas.openxmlformats.org/officeDocument/2006/relationships" xmlns:m="http://schemas.openxmlformats.org/officeDocument/2006/math" xmlns:v="urn:schemas-microsoft-com:vml" xmlns:wp14="http://schemas.microsoft.com/office/word/2010/wordprocessingDrawing" xmlns:wp="http://schemas.openxmlformats.org/drawingml/2006/wordprocessingDrawing" xmlns:w10="urn:schemas-microsoft-com:office:word" xmlns:w="http://schemas.openxmlformats.org/wordprocessingml/2006/main" xmlns:w14="http://schemas.microsoft.com/office/word/2010/wordml" xmlns:w15="http://schemas.microsoft.com/office/word/2012/wordml" xmlns:wpg="http://schemas.microsoft.com/office/word/2010/wordprocessingGroup" xmlns:wpi="http://schemas.microsoft.com/office/word/2010/wordprocessingInk" xmlns:wne="http://schemas.microsoft.com/office/word/2006/wordml" xmlns:wps="http://schemas.microsoft.com/office/word/2010/wordprocessingShape" mc:Ignorable="w14 w15 wp14">
+<w:numbering xmlns:wpc="http://schemas.microsoft.com/office/word/2010/wordprocessingCanvas" xmlns:mo="http://schemas.microsoft.com/office/mac/office/2008/main" xmlns:mc="http://schemas.openxmlformats.org/markup-compatibility/2006" xmlns:mv="urn:schemas-microsoft-com:mac:vml" xmlns:o="urn:schemas-microsoft-com:office:office" xmlns:r="http://schemas.openxmlformats.org/officeDocument/2006/relationships" xmlns:m="http://schemas.openxmlformats.org/officeDocument/2006/math" xmlns:v="urn:schemas-microsoft-com:vml" xmlns:wp14="http://schemas.microsoft.com/office/word/2010/wordprocessingDrawing" xmlns:wp="http://schemas.openxmlformats.org/drawingml/2006/wordprocessingDrawing" xmlns:w10="urn:schemas-microsoft-com:office:word" xmlns:w="http://schemas.openxmlformats.org/wordprocessingml/2006/main" xmlns:w14="http://schemas.microsoft.com/office/word/2010/wordml" xmlns:wpg="http://schemas.microsoft.com/office/word/2010/wordprocessingGroup" xmlns:wpi="http://schemas.microsoft.com/office/word/2010/wordprocessingInk" xmlns:wne="http://schemas.microsoft.com/office/word/2006/wordml" xmlns:wps="http://schemas.microsoft.com/office/word/2010/wordprocessingShape" mc:Ignorable="w14 wp14">
   <w:abstractNum w:abstractNumId="0">
     <w:nsid w:val="04DB0295"/>
     <w:multiLevelType w:val="multilevel"/>
@@ -9944,7 +9944,7 @@
 </file>
 
 <file path=word/styles.xml><?xml version="1.0" encoding="utf-8"?>
-<w:styles xmlns:mc="http://schemas.openxmlformats.org/markup-compatibility/2006" xmlns:r="http://schemas.openxmlformats.org/officeDocument/2006/relationships" xmlns:w="http://schemas.openxmlformats.org/wordprocessingml/2006/main" xmlns:w14="http://schemas.microsoft.com/office/word/2010/wordml" xmlns:w15="http://schemas.microsoft.com/office/word/2012/wordml" mc:Ignorable="w14 w15">
+<w:styles xmlns:mc="http://schemas.openxmlformats.org/markup-compatibility/2006" xmlns:r="http://schemas.openxmlformats.org/officeDocument/2006/relationships" xmlns:w="http://schemas.openxmlformats.org/wordprocessingml/2006/main" xmlns:w14="http://schemas.microsoft.com/office/word/2010/wordml" mc:Ignorable="w14">
   <w:docDefaults>
     <w:rPrDefault>
       <w:rPr>
@@ -9960,369 +9960,153 @@
       </w:pPr>
     </w:pPrDefault>
   </w:docDefaults>
-  <w:latentStyles w:defLockedState="0" w:defUIPriority="99" w:defSemiHidden="0" w:defUnhideWhenUsed="0" w:defQFormat="0" w:count="371">
-    <w:lsdException w:name="Normal" w:uiPriority="0" w:qFormat="1"/>
-    <w:lsdException w:name="heading 1" w:uiPriority="9" w:qFormat="1"/>
-    <w:lsdException w:name="heading 2" w:semiHidden="1" w:uiPriority="9" w:unhideWhenUsed="1" w:qFormat="1"/>
-    <w:lsdException w:name="heading 3" w:semiHidden="1" w:uiPriority="9" w:unhideWhenUsed="1" w:qFormat="1"/>
-    <w:lsdException w:name="heading 4" w:semiHidden="1" w:uiPriority="9" w:unhideWhenUsed="1" w:qFormat="1"/>
-    <w:lsdException w:name="heading 5" w:semiHidden="1" w:uiPriority="9" w:unhideWhenUsed="1" w:qFormat="1"/>
-    <w:lsdException w:name="heading 6" w:semiHidden="1" w:uiPriority="9" w:unhideWhenUsed="1" w:qFormat="1"/>
-    <w:lsdException w:name="heading 7" w:semiHidden="1" w:uiPriority="9" w:unhideWhenUsed="1" w:qFormat="1"/>
-    <w:lsdException w:name="heading 8" w:semiHidden="1" w:uiPriority="9" w:unhideWhenUsed="1" w:qFormat="1"/>
-    <w:lsdException w:name="heading 9" w:semiHidden="1" w:uiPriority="9" w:unhideWhenUsed="1" w:qFormat="1"/>
-    <w:lsdException w:name="index 1" w:semiHidden="1" w:unhideWhenUsed="1"/>
-    <w:lsdException w:name="index 2" w:semiHidden="1" w:unhideWhenUsed="1"/>
-    <w:lsdException w:name="index 3" w:semiHidden="1" w:unhideWhenUsed="1"/>
-    <w:lsdException w:name="index 4" w:semiHidden="1" w:unhideWhenUsed="1"/>
-    <w:lsdException w:name="index 5" w:semiHidden="1" w:unhideWhenUsed="1"/>
-    <w:lsdException w:name="index 6" w:semiHidden="1" w:unhideWhenUsed="1"/>
-    <w:lsdException w:name="index 7" w:semiHidden="1" w:unhideWhenUsed="1"/>
-    <w:lsdException w:name="index 8" w:semiHidden="1" w:unhideWhenUsed="1"/>
-    <w:lsdException w:name="index 9" w:semiHidden="1" w:unhideWhenUsed="1"/>
-    <w:lsdException w:name="toc 1" w:semiHidden="1" w:uiPriority="39" w:unhideWhenUsed="1"/>
-    <w:lsdException w:name="toc 2" w:semiHidden="1" w:uiPriority="39" w:unhideWhenUsed="1"/>
-    <w:lsdException w:name="toc 3" w:semiHidden="1" w:uiPriority="39" w:unhideWhenUsed="1"/>
-    <w:lsdException w:name="toc 4" w:semiHidden="1" w:uiPriority="39" w:unhideWhenUsed="1"/>
-    <w:lsdException w:name="toc 5" w:semiHidden="1" w:uiPriority="39" w:unhideWhenUsed="1"/>
-    <w:lsdException w:name="toc 6" w:semiHidden="1" w:uiPriority="39" w:unhideWhenUsed="1"/>
-    <w:lsdException w:name="toc 7" w:semiHidden="1" w:uiPriority="39" w:unhideWhenUsed="1"/>
-    <w:lsdException w:name="toc 8" w:semiHidden="1" w:uiPriority="39" w:unhideWhenUsed="1"/>
-    <w:lsdException w:name="toc 9" w:semiHidden="1" w:uiPriority="39" w:unhideWhenUsed="1"/>
-    <w:lsdException w:name="Normal Indent" w:semiHidden="1" w:unhideWhenUsed="1"/>
-    <w:lsdException w:name="footnote text" w:semiHidden="1" w:unhideWhenUsed="1"/>
-    <w:lsdException w:name="annotation text" w:semiHidden="1" w:unhideWhenUsed="1"/>
-    <w:lsdException w:name="header" w:semiHidden="1" w:unhideWhenUsed="1"/>
-    <w:lsdException w:name="footer" w:semiHidden="1" w:unhideWhenUsed="1"/>
-    <w:lsdException w:name="index heading" w:semiHidden="1" w:unhideWhenUsed="1"/>
-    <w:lsdException w:name="caption" w:semiHidden="1" w:uiPriority="35" w:unhideWhenUsed="1" w:qFormat="1"/>
-    <w:lsdException w:name="table of figures" w:semiHidden="1" w:unhideWhenUsed="1"/>
-    <w:lsdException w:name="envelope address" w:semiHidden="1" w:unhideWhenUsed="1"/>
-    <w:lsdException w:name="envelope return" w:semiHidden="1" w:unhideWhenUsed="1"/>
-    <w:lsdException w:name="footnote reference" w:semiHidden="1" w:unhideWhenUsed="1"/>
-    <w:lsdException w:name="annotation reference" w:semiHidden="1" w:unhideWhenUsed="1"/>
-    <w:lsdException w:name="line number" w:semiHidden="1" w:unhideWhenUsed="1"/>
-    <w:lsdException w:name="page number" w:semiHidden="1" w:unhideWhenUsed="1"/>
-    <w:lsdException w:name="endnote reference" w:semiHidden="1" w:unhideWhenUsed="1"/>
-    <w:lsdException w:name="endnote text" w:semiHidden="1" w:unhideWhenUsed="1"/>
-    <w:lsdException w:name="table of authorities" w:semiHidden="1" w:unhideWhenUsed="1"/>
-    <w:lsdException w:name="macro" w:semiHidden="1" w:unhideWhenUsed="1"/>
-    <w:lsdException w:name="toa heading" w:semiHidden="1" w:unhideWhenUsed="1"/>
-    <w:lsdException w:name="List" w:semiHidden="1" w:unhideWhenUsed="1"/>
-    <w:lsdException w:name="List Bullet" w:semiHidden="1" w:unhideWhenUsed="1"/>
-    <w:lsdException w:name="List Number" w:semiHidden="1" w:unhideWhenUsed="1"/>
-    <w:lsdException w:name="List 2" w:semiHidden="1" w:unhideWhenUsed="1"/>
-    <w:lsdException w:name="List 3" w:semiHidden="1" w:unhideWhenUsed="1"/>
-    <w:lsdException w:name="List 4" w:semiHidden="1" w:unhideWhenUsed="1"/>
-    <w:lsdException w:name="List 5" w:semiHidden="1" w:unhideWhenUsed="1"/>
-    <w:lsdException w:name="List Bullet 2" w:semiHidden="1" w:unhideWhenUsed="1"/>
-    <w:lsdException w:name="List Bullet 3" w:semiHidden="1" w:unhideWhenUsed="1"/>
-    <w:lsdException w:name="List Bullet 4" w:semiHidden="1" w:unhideWhenUsed="1"/>
-    <w:lsdException w:name="List Bullet 5" w:semiHidden="1" w:unhideWhenUsed="1"/>
-    <w:lsdException w:name="List Number 2" w:semiHidden="1" w:unhideWhenUsed="1"/>
-    <w:lsdException w:name="List Number 3" w:semiHidden="1" w:unhideWhenUsed="1"/>
-    <w:lsdException w:name="List Number 4" w:semiHidden="1" w:unhideWhenUsed="1"/>
-    <w:lsdException w:name="List Number 5" w:semiHidden="1" w:unhideWhenUsed="1"/>
-    <w:lsdException w:name="Title" w:uiPriority="10" w:qFormat="1"/>
-    <w:lsdException w:name="Closing" w:semiHidden="1" w:unhideWhenUsed="1"/>
-    <w:lsdException w:name="Signature" w:semiHidden="1" w:unhideWhenUsed="1"/>
-    <w:lsdException w:name="Default Paragraph Font" w:semiHidden="1" w:uiPriority="1" w:unhideWhenUsed="1"/>
-    <w:lsdException w:name="Body Text" w:semiHidden="1" w:unhideWhenUsed="1"/>
-    <w:lsdException w:name="Body Text Indent" w:semiHidden="1" w:unhideWhenUsed="1"/>
-    <w:lsdException w:name="List Continue" w:semiHidden="1" w:unhideWhenUsed="1"/>
-    <w:lsdException w:name="List Continue 2" w:semiHidden="1" w:unhideWhenUsed="1"/>
-    <w:lsdException w:name="List Continue 3" w:semiHidden="1" w:unhideWhenUsed="1"/>
-    <w:lsdException w:name="List Continue 4" w:semiHidden="1" w:unhideWhenUsed="1"/>
-    <w:lsdException w:name="List Continue 5" w:semiHidden="1" w:unhideWhenUsed="1"/>
-    <w:lsdException w:name="Message Header" w:semiHidden="1" w:unhideWhenUsed="1"/>
-    <w:lsdException w:name="Subtitle" w:uiPriority="11" w:qFormat="1"/>
-    <w:lsdException w:name="Salutation" w:semiHidden="1" w:unhideWhenUsed="1"/>
-    <w:lsdException w:name="Date" w:semiHidden="1" w:unhideWhenUsed="1"/>
-    <w:lsdException w:name="Body Text First Indent" w:semiHidden="1" w:unhideWhenUsed="1"/>
-    <w:lsdException w:name="Body Text First Indent 2" w:semiHidden="1" w:unhideWhenUsed="1"/>
-    <w:lsdException w:name="Note Heading" w:semiHidden="1" w:unhideWhenUsed="1"/>
-    <w:lsdException w:name="Body Text 2" w:semiHidden="1" w:unhideWhenUsed="1"/>
-    <w:lsdException w:name="Body Text 3" w:semiHidden="1" w:unhideWhenUsed="1"/>
-    <w:lsdException w:name="Body Text Indent 2" w:semiHidden="1" w:unhideWhenUsed="1"/>
-    <w:lsdException w:name="Body Text Indent 3" w:semiHidden="1" w:unhideWhenUsed="1"/>
-    <w:lsdException w:name="Block Text" w:semiHidden="1" w:unhideWhenUsed="1"/>
-    <w:lsdException w:name="Hyperlink" w:semiHidden="1" w:unhideWhenUsed="1"/>
-    <w:lsdException w:name="FollowedHyperlink" w:semiHidden="1" w:unhideWhenUsed="1"/>
-    <w:lsdException w:name="Strong" w:uiPriority="22" w:qFormat="1"/>
-    <w:lsdException w:name="Emphasis" w:uiPriority="20" w:qFormat="1"/>
-    <w:lsdException w:name="Document Map" w:semiHidden="1" w:unhideWhenUsed="1"/>
-    <w:lsdException w:name="Plain Text" w:semiHidden="1" w:unhideWhenUsed="1"/>
-    <w:lsdException w:name="E-mail Signature" w:semiHidden="1" w:unhideWhenUsed="1"/>
-    <w:lsdException w:name="HTML Top of Form" w:semiHidden="1" w:unhideWhenUsed="1"/>
-    <w:lsdException w:name="HTML Bottom of Form" w:semiHidden="1" w:unhideWhenUsed="1"/>
-    <w:lsdException w:name="Normal (Web)" w:semiHidden="1" w:unhideWhenUsed="1"/>
-    <w:lsdException w:name="HTML Acronym" w:semiHidden="1" w:unhideWhenUsed="1"/>
-    <w:lsdException w:name="HTML Address" w:semiHidden="1" w:unhideWhenUsed="1"/>
-    <w:lsdException w:name="HTML Cite" w:semiHidden="1" w:unhideWhenUsed="1"/>
-    <w:lsdException w:name="HTML Code" w:semiHidden="1" w:unhideWhenUsed="1"/>
-    <w:lsdException w:name="HTML Definition" w:semiHidden="1" w:unhideWhenUsed="1"/>
-    <w:lsdException w:name="HTML Keyboard" w:semiHidden="1" w:unhideWhenUsed="1"/>
-    <w:lsdException w:name="HTML Preformatted" w:semiHidden="1" w:unhideWhenUsed="1"/>
-    <w:lsdException w:name="HTML Sample" w:semiHidden="1" w:unhideWhenUsed="1"/>
-    <w:lsdException w:name="HTML Typewriter" w:semiHidden="1" w:unhideWhenUsed="1"/>
-    <w:lsdException w:name="HTML Variable" w:semiHidden="1" w:unhideWhenUsed="1"/>
-    <w:lsdException w:name="Normal Table" w:semiHidden="1" w:unhideWhenUsed="1"/>
-    <w:lsdException w:name="annotation subject" w:semiHidden="1" w:unhideWhenUsed="1"/>
-    <w:lsdException w:name="No List" w:semiHidden="1" w:unhideWhenUsed="1"/>
-    <w:lsdException w:name="Outline List 1" w:semiHidden="1" w:unhideWhenUsed="1"/>
-    <w:lsdException w:name="Outline List 2" w:semiHidden="1" w:unhideWhenUsed="1"/>
-    <w:lsdException w:name="Outline List 3" w:semiHidden="1" w:unhideWhenUsed="1"/>
-    <w:lsdException w:name="Table Simple 1" w:semiHidden="1" w:unhideWhenUsed="1"/>
-    <w:lsdException w:name="Table Simple 2" w:semiHidden="1" w:unhideWhenUsed="1"/>
-    <w:lsdException w:name="Table Simple 3" w:semiHidden="1" w:unhideWhenUsed="1"/>
-    <w:lsdException w:name="Table Classic 1" w:semiHidden="1" w:unhideWhenUsed="1"/>
-    <w:lsdException w:name="Table Classic 2" w:semiHidden="1" w:unhideWhenUsed="1"/>
-    <w:lsdException w:name="Table Classic 3" w:semiHidden="1" w:unhideWhenUsed="1"/>
-    <w:lsdException w:name="Table Classic 4" w:semiHidden="1" w:unhideWhenUsed="1"/>
-    <w:lsdException w:name="Table Colorful 1" w:semiHidden="1" w:unhideWhenUsed="1"/>
-    <w:lsdException w:name="Table Colorful 2" w:semiHidden="1" w:unhideWhenUsed="1"/>
-    <w:lsdException w:name="Table Colorful 3" w:semiHidden="1" w:unhideWhenUsed="1"/>
-    <w:lsdException w:name="Table Columns 1" w:semiHidden="1" w:unhideWhenUsed="1"/>
-    <w:lsdException w:name="Table Columns 2" w:semiHidden="1" w:unhideWhenUsed="1"/>
-    <w:lsdException w:name="Table Columns 3" w:semiHidden="1" w:unhideWhenUsed="1"/>
-    <w:lsdException w:name="Table Columns 4" w:semiHidden="1" w:unhideWhenUsed="1"/>
-    <w:lsdException w:name="Table Columns 5" w:semiHidden="1" w:unhideWhenUsed="1"/>
-    <w:lsdException w:name="Table Grid 1" w:semiHidden="1" w:unhideWhenUsed="1"/>
-    <w:lsdException w:name="Table Grid 2" w:semiHidden="1" w:unhideWhenUsed="1"/>
-    <w:lsdException w:name="Table Grid 3" w:semiHidden="1" w:unhideWhenUsed="1"/>
-    <w:lsdException w:name="Table Grid 4" w:semiHidden="1" w:unhideWhenUsed="1"/>
-    <w:lsdException w:name="Table Grid 5" w:semiHidden="1" w:unhideWhenUsed="1"/>
-    <w:lsdException w:name="Table Grid 6" w:semiHidden="1" w:unhideWhenUsed="1"/>
-    <w:lsdException w:name="Table Grid 7" w:semiHidden="1" w:unhideWhenUsed="1"/>
-    <w:lsdException w:name="Table Grid 8" w:semiHidden="1" w:unhideWhenUsed="1"/>
-    <w:lsdException w:name="Table List 1" w:semiHidden="1" w:unhideWhenUsed="1"/>
-    <w:lsdException w:name="Table List 2" w:semiHidden="1" w:unhideWhenUsed="1"/>
-    <w:lsdException w:name="Table List 3" w:semiHidden="1" w:unhideWhenUsed="1"/>
-    <w:lsdException w:name="Table List 4" w:semiHidden="1" w:unhideWhenUsed="1"/>
-    <w:lsdException w:name="Table List 5" w:semiHidden="1" w:unhideWhenUsed="1"/>
-    <w:lsdException w:name="Table List 6" w:semiHidden="1" w:unhideWhenUsed="1"/>
-    <w:lsdException w:name="Table List 7" w:semiHidden="1" w:unhideWhenUsed="1"/>
-    <w:lsdException w:name="Table List 8" w:semiHidden="1" w:unhideWhenUsed="1"/>
-    <w:lsdException w:name="Table 3D effects 1" w:semiHidden="1" w:unhideWhenUsed="1"/>
-    <w:lsdException w:name="Table 3D effects 2" w:semiHidden="1" w:unhideWhenUsed="1"/>
-    <w:lsdException w:name="Table 3D effects 3" w:semiHidden="1" w:unhideWhenUsed="1"/>
-    <w:lsdException w:name="Table Contemporary" w:semiHidden="1" w:unhideWhenUsed="1"/>
-    <w:lsdException w:name="Table Elegant" w:semiHidden="1" w:unhideWhenUsed="1"/>
-    <w:lsdException w:name="Table Professional" w:semiHidden="1" w:unhideWhenUsed="1"/>
-    <w:lsdException w:name="Table Subtle 1" w:semiHidden="1" w:unhideWhenUsed="1"/>
-    <w:lsdException w:name="Table Subtle 2" w:semiHidden="1" w:unhideWhenUsed="1"/>
-    <w:lsdException w:name="Table Web 1" w:semiHidden="1" w:unhideWhenUsed="1"/>
-    <w:lsdException w:name="Table Web 2" w:semiHidden="1" w:unhideWhenUsed="1"/>
-    <w:lsdException w:name="Table Web 3" w:semiHidden="1" w:unhideWhenUsed="1"/>
-    <w:lsdException w:name="Balloon Text" w:semiHidden="1" w:unhideWhenUsed="1"/>
-    <w:lsdException w:name="Table Grid" w:uiPriority="59"/>
-    <w:lsdException w:name="Table Theme" w:semiHidden="1" w:unhideWhenUsed="1"/>
-    <w:lsdException w:name="Placeholder Text" w:semiHidden="1"/>
-    <w:lsdException w:name="No Spacing" w:uiPriority="1" w:qFormat="1"/>
-    <w:lsdException w:name="Light Shading" w:uiPriority="60"/>
-    <w:lsdException w:name="Light List" w:uiPriority="61"/>
-    <w:lsdException w:name="Light Grid" w:uiPriority="62"/>
-    <w:lsdException w:name="Medium Shading 1" w:uiPriority="63"/>
-    <w:lsdException w:name="Medium Shading 2" w:uiPriority="64"/>
-    <w:lsdException w:name="Medium List 1" w:uiPriority="65"/>
-    <w:lsdException w:name="Medium List 2" w:uiPriority="66"/>
-    <w:lsdException w:name="Medium Grid 1" w:uiPriority="67"/>
-    <w:lsdException w:name="Medium Grid 2" w:uiPriority="68"/>
-    <w:lsdException w:name="Medium Grid 3" w:uiPriority="69"/>
-    <w:lsdException w:name="Dark List" w:uiPriority="70"/>
-    <w:lsdException w:name="Colorful Shading" w:uiPriority="71"/>
-    <w:lsdException w:name="Colorful List" w:uiPriority="72"/>
-    <w:lsdException w:name="Colorful Grid" w:uiPriority="73"/>
-    <w:lsdException w:name="Light Shading Accent 1" w:uiPriority="60"/>
-    <w:lsdException w:name="Light List Accent 1" w:uiPriority="61"/>
-    <w:lsdException w:name="Light Grid Accent 1" w:uiPriority="62"/>
-    <w:lsdException w:name="Medium Shading 1 Accent 1" w:uiPriority="63"/>
-    <w:lsdException w:name="Medium Shading 2 Accent 1" w:uiPriority="64"/>
-    <w:lsdException w:name="Medium List 1 Accent 1" w:uiPriority="65"/>
-    <w:lsdException w:name="Revision" w:semiHidden="1"/>
-    <w:lsdException w:name="List Paragraph" w:uiPriority="0" w:qFormat="1"/>
-    <w:lsdException w:name="Quote" w:uiPriority="29" w:qFormat="1"/>
-    <w:lsdException w:name="Intense Quote" w:uiPriority="30" w:qFormat="1"/>
-    <w:lsdException w:name="Medium List 2 Accent 1" w:uiPriority="66"/>
-    <w:lsdException w:name="Medium Grid 1 Accent 1" w:uiPriority="67"/>
-    <w:lsdException w:name="Medium Grid 2 Accent 1" w:uiPriority="68"/>
-    <w:lsdException w:name="Medium Grid 3 Accent 1" w:uiPriority="69"/>
-    <w:lsdException w:name="Dark List Accent 1" w:uiPriority="70"/>
-    <w:lsdException w:name="Colorful Shading Accent 1" w:uiPriority="71"/>
-    <w:lsdException w:name="Colorful List Accent 1" w:uiPriority="72"/>
-    <w:lsdException w:name="Colorful Grid Accent 1" w:uiPriority="73"/>
-    <w:lsdException w:name="Light Shading Accent 2" w:uiPriority="60"/>
-    <w:lsdException w:name="Light List Accent 2" w:uiPriority="61"/>
-    <w:lsdException w:name="Light Grid Accent 2" w:uiPriority="62"/>
-    <w:lsdException w:name="Medium Shading 1 Accent 2" w:uiPriority="63"/>
-    <w:lsdException w:name="Medium Shading 2 Accent 2" w:uiPriority="64"/>
-    <w:lsdException w:name="Medium List 1 Accent 2" w:uiPriority="65"/>
-    <w:lsdException w:name="Medium List 2 Accent 2" w:uiPriority="66"/>
-    <w:lsdException w:name="Medium Grid 1 Accent 2" w:uiPriority="67"/>
-    <w:lsdException w:name="Medium Grid 2 Accent 2" w:uiPriority="68"/>
-    <w:lsdException w:name="Medium Grid 3 Accent 2" w:uiPriority="69"/>
-    <w:lsdException w:name="Dark List Accent 2" w:uiPriority="70"/>
-    <w:lsdException w:name="Colorful Shading Accent 2" w:uiPriority="71"/>
-    <w:lsdException w:name="Colorful List Accent 2" w:uiPriority="72"/>
-    <w:lsdException w:name="Colorful Grid Accent 2" w:uiPriority="73"/>
-    <w:lsdException w:name="Light Shading Accent 3" w:uiPriority="60"/>
-    <w:lsdException w:name="Light List Accent 3" w:uiPriority="61"/>
-    <w:lsdException w:name="Light Grid Accent 3" w:uiPriority="62"/>
-    <w:lsdException w:name="Medium Shading 1 Accent 3" w:uiPriority="63"/>
-    <w:lsdException w:name="Medium Shading 2 Accent 3" w:uiPriority="64"/>
-    <w:lsdException w:name="Medium List 1 Accent 3" w:uiPriority="65"/>
-    <w:lsdException w:name="Medium List 2 Accent 3" w:uiPriority="66"/>
-    <w:lsdException w:name="Medium Grid 1 Accent 3" w:uiPriority="67"/>
-    <w:lsdException w:name="Medium Grid 2 Accent 3" w:uiPriority="68"/>
-    <w:lsdException w:name="Medium Grid 3 Accent 3" w:uiPriority="69"/>
-    <w:lsdException w:name="Dark List Accent 3" w:uiPriority="70"/>
-    <w:lsdException w:name="Colorful Shading Accent 3" w:uiPriority="71"/>
-    <w:lsdException w:name="Colorful List Accent 3" w:uiPriority="72"/>
-    <w:lsdException w:name="Colorful Grid Accent 3" w:uiPriority="73"/>
-    <w:lsdException w:name="Light Shading Accent 4" w:uiPriority="60"/>
-    <w:lsdException w:name="Light List Accent 4" w:uiPriority="61"/>
-    <w:lsdException w:name="Light Grid Accent 4" w:uiPriority="62"/>
-    <w:lsdException w:name="Medium Shading 1 Accent 4" w:uiPriority="63"/>
-    <w:lsdException w:name="Medium Shading 2 Accent 4" w:uiPriority="64"/>
-    <w:lsdException w:name="Medium List 1 Accent 4" w:uiPriority="65"/>
-    <w:lsdException w:name="Medium List 2 Accent 4" w:uiPriority="66"/>
-    <w:lsdException w:name="Medium Grid 1 Accent 4" w:uiPriority="67"/>
-    <w:lsdException w:name="Medium Grid 2 Accent 4" w:uiPriority="68"/>
-    <w:lsdException w:name="Medium Grid 3 Accent 4" w:uiPriority="69"/>
-    <w:lsdException w:name="Dark List Accent 4" w:uiPriority="70"/>
-    <w:lsdException w:name="Colorful Shading Accent 4" w:uiPriority="71"/>
-    <w:lsdException w:name="Colorful List Accent 4" w:uiPriority="72"/>
-    <w:lsdException w:name="Colorful Grid Accent 4" w:uiPriority="73"/>
-    <w:lsdException w:name="Light Shading Accent 5" w:uiPriority="60"/>
-    <w:lsdException w:name="Light List Accent 5" w:uiPriority="61"/>
-    <w:lsdException w:name="Light Grid Accent 5" w:uiPriority="62"/>
-    <w:lsdException w:name="Medium Shading 1 Accent 5" w:uiPriority="63"/>
-    <w:lsdException w:name="Medium Shading 2 Accent 5" w:uiPriority="64"/>
-    <w:lsdException w:name="Medium List 1 Accent 5" w:uiPriority="65"/>
-    <w:lsdException w:name="Medium List 2 Accent 5" w:uiPriority="66"/>
-    <w:lsdException w:name="Medium Grid 1 Accent 5" w:uiPriority="67"/>
-    <w:lsdException w:name="Medium Grid 2 Accent 5" w:uiPriority="68"/>
-    <w:lsdException w:name="Medium Grid 3 Accent 5" w:uiPriority="69"/>
-    <w:lsdException w:name="Dark List Accent 5" w:uiPriority="70"/>
-    <w:lsdException w:name="Colorful Shading Accent 5" w:uiPriority="71"/>
-    <w:lsdException w:name="Colorful List Accent 5" w:uiPriority="72"/>
-    <w:lsdException w:name="Colorful Grid Accent 5" w:uiPriority="73"/>
-    <w:lsdException w:name="Light Shading Accent 6" w:uiPriority="60"/>
-    <w:lsdException w:name="Light List Accent 6" w:uiPriority="61"/>
-    <w:lsdException w:name="Light Grid Accent 6" w:uiPriority="62"/>
-    <w:lsdException w:name="Medium Shading 1 Accent 6" w:uiPriority="63"/>
-    <w:lsdException w:name="Medium Shading 2 Accent 6" w:uiPriority="64"/>
-    <w:lsdException w:name="Medium List 1 Accent 6" w:uiPriority="65"/>
-    <w:lsdException w:name="Medium List 2 Accent 6" w:uiPriority="66"/>
-    <w:lsdException w:name="Medium Grid 1 Accent 6" w:uiPriority="67"/>
-    <w:lsdException w:name="Medium Grid 2 Accent 6" w:uiPriority="68"/>
-    <w:lsdException w:name="Medium Grid 3 Accent 6" w:uiPriority="69"/>
-    <w:lsdException w:name="Dark List Accent 6" w:uiPriority="70"/>
-    <w:lsdException w:name="Colorful Shading Accent 6" w:uiPriority="71"/>
-    <w:lsdException w:name="Colorful List Accent 6" w:uiPriority="72"/>
-    <w:lsdException w:name="Colorful Grid Accent 6" w:uiPriority="73"/>
-    <w:lsdException w:name="Subtle Emphasis" w:uiPriority="19" w:qFormat="1"/>
-    <w:lsdException w:name="Intense Emphasis" w:uiPriority="21" w:qFormat="1"/>
-    <w:lsdException w:name="Subtle Reference" w:uiPriority="31" w:qFormat="1"/>
-    <w:lsdException w:name="Intense Reference" w:uiPriority="32" w:qFormat="1"/>
-    <w:lsdException w:name="Book Title" w:uiPriority="33" w:qFormat="1"/>
-    <w:lsdException w:name="Bibliography" w:semiHidden="1" w:uiPriority="37" w:unhideWhenUsed="1"/>
-    <w:lsdException w:name="TOC Heading" w:semiHidden="1" w:uiPriority="39" w:unhideWhenUsed="1" w:qFormat="1"/>
-    <w:lsdException w:name="Grid Table 4" w:uiPriority="49"/>
-    <w:lsdException w:name="Grid Table 5 Dark" w:uiPriority="50"/>
-    <w:lsdException w:name="Grid Table 6 Colorful" w:uiPriority="51"/>
-    <w:lsdException w:name="Grid Table 7 Colorful" w:uiPriority="52"/>
-    <w:lsdException w:name="Grid Table 1 Light Accent 1" w:uiPriority="46"/>
-    <w:lsdException w:name="Grid Table 2 Accent 1" w:uiPriority="47"/>
-    <w:lsdException w:name="Grid Table 3 Accent 1" w:uiPriority="48"/>
-    <w:lsdException w:name="Grid Table 4 Accent 1" w:uiPriority="49"/>
-    <w:lsdException w:name="Grid Table 5 Dark Accent 1" w:uiPriority="50"/>
-    <w:lsdException w:name="Grid Table 6 Colorful Accent 1" w:uiPriority="51"/>
-    <w:lsdException w:name="Grid Table 7 Colorful Accent 1" w:uiPriority="52"/>
-    <w:lsdException w:name="Grid Table 1 Light Accent 2" w:uiPriority="46"/>
-    <w:lsdException w:name="Grid Table 2 Accent 2" w:uiPriority="47"/>
-    <w:lsdException w:name="Grid Table 3 Accent 2" w:uiPriority="48"/>
-    <w:lsdException w:name="Grid Table 4 Accent 2" w:uiPriority="49"/>
-    <w:lsdException w:name="Grid Table 5 Dark Accent 2" w:uiPriority="50"/>
-    <w:lsdException w:name="Grid Table 6 Colorful Accent 2" w:uiPriority="51"/>
-    <w:lsdException w:name="Grid Table 7 Colorful Accent 2" w:uiPriority="52"/>
-    <w:lsdException w:name="Grid Table 1 Light Accent 3" w:uiPriority="46"/>
-    <w:lsdException w:name="Grid Table 2 Accent 3" w:uiPriority="47"/>
-    <w:lsdException w:name="Grid Table 3 Accent 3" w:uiPriority="48"/>
-    <w:lsdException w:name="Grid Table 4 Accent 3" w:uiPriority="49"/>
-    <w:lsdException w:name="Grid Table 5 Dark Accent 3" w:uiPriority="50"/>
-    <w:lsdException w:name="Grid Table 6 Colorful Accent 3" w:uiPriority="51"/>
-    <w:lsdException w:name="Grid Table 7 Colorful Accent 3" w:uiPriority="52"/>
-    <w:lsdException w:name="Grid Table 1 Light Accent 4" w:uiPriority="46"/>
-    <w:lsdException w:name="Grid Table 2 Accent 4" w:uiPriority="47"/>
-    <w:lsdException w:name="Grid Table 3 Accent 4" w:uiPriority="48"/>
-    <w:lsdException w:name="Grid Table 4 Accent 4" w:uiPriority="49"/>
-    <w:lsdException w:name="Grid Table 5 Dark Accent 4" w:uiPriority="50"/>
-    <w:lsdException w:name="Grid Table 6 Colorful Accent 4" w:uiPriority="51"/>
-    <w:lsdException w:name="Grid Table 7 Colorful Accent 4" w:uiPriority="52"/>
-    <w:lsdException w:name="Grid Table 1 Light Accent 5" w:uiPriority="46"/>
-    <w:lsdException w:name="Grid Table 2 Accent 5" w:uiPriority="47"/>
-    <w:lsdException w:name="Grid Table 3 Accent 5" w:uiPriority="48"/>
-    <w:lsdException w:name="Grid Table 4 Accent 5" w:uiPriority="49"/>
-    <w:lsdException w:name="Grid Table 5 Dark Accent 5" w:uiPriority="50"/>
-    <w:lsdException w:name="Grid Table 6 Colorful Accent 5" w:uiPriority="51"/>
-    <w:lsdException w:name="Grid Table 7 Colorful Accent 5" w:uiPriority="52"/>
-    <w:lsdException w:name="Grid Table 1 Light Accent 6" w:uiPriority="46"/>
-    <w:lsdException w:name="Grid Table 2 Accent 6" w:uiPriority="47"/>
-    <w:lsdException w:name="Grid Table 3 Accent 6" w:uiPriority="48"/>
-    <w:lsdException w:name="Grid Table 4 Accent 6" w:uiPriority="49"/>
-    <w:lsdException w:name="Grid Table 5 Dark Accent 6" w:uiPriority="50"/>
-    <w:lsdException w:name="Grid Table 6 Colorful Accent 6" w:uiPriority="51"/>
-    <w:lsdException w:name="Grid Table 7 Colorful Accent 6" w:uiPriority="52"/>
-    <w:lsdException w:name="List Table 1 Light" w:uiPriority="46"/>
-    <w:lsdException w:name="List Table 2" w:uiPriority="47"/>
-    <w:lsdException w:name="List Table 3" w:uiPriority="48"/>
-    <w:lsdException w:name="List Table 4" w:uiPriority="49"/>
-    <w:lsdException w:name="List Table 5 Dark" w:uiPriority="50"/>
-    <w:lsdException w:name="List Table 6 Colorful" w:uiPriority="51"/>
-    <w:lsdException w:name="List Table 7 Colorful" w:uiPriority="52"/>
-    <w:lsdException w:name="List Table 1 Light Accent 1" w:uiPriority="46"/>
-    <w:lsdException w:name="List Table 2 Accent 1" w:uiPriority="47"/>
-    <w:lsdException w:name="List Table 3 Accent 1" w:uiPriority="48"/>
-    <w:lsdException w:name="List Table 4 Accent 1" w:uiPriority="49"/>
-    <w:lsdException w:name="List Table 5 Dark Accent 1" w:uiPriority="50"/>
-    <w:lsdException w:name="List Table 6 Colorful Accent 1" w:uiPriority="51"/>
-    <w:lsdException w:name="List Table 7 Colorful Accent 1" w:uiPriority="52"/>
-    <w:lsdException w:name="List Table 1 Light Accent 2" w:uiPriority="46"/>
-    <w:lsdException w:name="List Table 2 Accent 2" w:uiPriority="47"/>
-    <w:lsdException w:name="List Table 3 Accent 2" w:uiPriority="48"/>
-    <w:lsdException w:name="List Table 4 Accent 2" w:uiPriority="49"/>
-    <w:lsdException w:name="List Table 5 Dark Accent 2" w:uiPriority="50"/>
-    <w:lsdException w:name="List Table 6 Colorful Accent 2" w:uiPriority="51"/>
-    <w:lsdException w:name="List Table 7 Colorful Accent 2" w:uiPriority="52"/>
-    <w:lsdException w:name="List Table 1 Light Accent 3" w:uiPriority="46"/>
-    <w:lsdException w:name="List Table 2 Accent 3" w:uiPriority="47"/>
-    <w:lsdException w:name="List Table 3 Accent 3" w:uiPriority="48"/>
-    <w:lsdException w:name="List Table 4 Accent 3" w:uiPriority="49"/>
-    <w:lsdException w:name="List Table 5 Dark Accent 3" w:uiPriority="50"/>
-    <w:lsdException w:name="List Table 6 Colorful Accent 3" w:uiPriority="51"/>
-    <w:lsdException w:name="List Table 7 Colorful Accent 3" w:uiPriority="52"/>
-    <w:lsdException w:name="List Table 1 Light Accent 4" w:uiPriority="46"/>
-    <w:lsdException w:name="List Table 2 Accent 4" w:uiPriority="47"/>
-    <w:lsdException w:name="List Table 3 Accent 4" w:uiPriority="48"/>
-    <w:lsdException w:name="List Table 4 Accent 4" w:uiPriority="49"/>
-    <w:lsdException w:name="List Table 5 Dark Accent 4" w:uiPriority="50"/>
-    <w:lsdException w:name="List Table 6 Colorful Accent 4" w:uiPriority="51"/>
-    <w:lsdException w:name="List Table 7 Colorful Accent 4" w:uiPriority="52"/>
-    <w:lsdException w:name="List Table 1 Light Accent 5" w:uiPriority="46"/>
-    <w:lsdException w:name="List Table 2 Accent 5" w:uiPriority="47"/>
-    <w:lsdException w:name="List Table 3 Accent 5" w:uiPriority="48"/>
-    <w:lsdException w:name="List Table 4 Accent 5" w:uiPriority="49"/>
-    <w:lsdException w:name="List Table 5 Dark Accent 5" w:uiPriority="50"/>
-    <w:lsdException w:name="List Table 6 Colorful Accent 5" w:uiPriority="51"/>
-    <w:lsdException w:name="List Table 7 Colorful Accent 5" w:uiPriority="52"/>
-    <w:lsdException w:name="List Table 1 Light Accent 6" w:uiPriority="46"/>
-    <w:lsdException w:name="List Table 2 Accent 6" w:uiPriority="47"/>
-    <w:lsdException w:name="List Table 3 Accent 6" w:uiPriority="48"/>
-    <w:lsdException w:name="List Table 4 Accent 6" w:uiPriority="49"/>
-    <w:lsdException w:name="List Table 5 Dark Accent 6" w:uiPriority="50"/>
-    <w:lsdException w:name="List Table 6 Colorful Accent 6" w:uiPriority="51"/>
-    <w:lsdException w:name="List Table 7 Colorful Accent 6" w:uiPriority="52"/>
+  <w:latentStyles w:defLockedState="0" w:defUIPriority="99" w:defSemiHidden="1" w:defUnhideWhenUsed="1" w:defQFormat="0" w:count="276">
+    <w:lsdException w:name="Normal" w:semiHidden="0" w:uiPriority="0" w:unhideWhenUsed="0" w:qFormat="1"/>
+    <w:lsdException w:name="heading 1" w:semiHidden="0" w:uiPriority="9" w:unhideWhenUsed="0" w:qFormat="1"/>
+    <w:lsdException w:name="heading 2" w:uiPriority="9" w:qFormat="1"/>
+    <w:lsdException w:name="heading 3" w:uiPriority="9" w:qFormat="1"/>
+    <w:lsdException w:name="heading 4" w:uiPriority="9" w:qFormat="1"/>
+    <w:lsdException w:name="heading 5" w:uiPriority="9" w:qFormat="1"/>
+    <w:lsdException w:name="heading 6" w:uiPriority="9" w:qFormat="1"/>
+    <w:lsdException w:name="heading 7" w:uiPriority="9" w:qFormat="1"/>
+    <w:lsdException w:name="heading 8" w:uiPriority="9" w:qFormat="1"/>
+    <w:lsdException w:name="heading 9" w:uiPriority="9" w:qFormat="1"/>
+    <w:lsdException w:name="toc 1" w:uiPriority="39"/>
+    <w:lsdException w:name="toc 2" w:uiPriority="39"/>
+    <w:lsdException w:name="toc 3" w:uiPriority="39"/>
+    <w:lsdException w:name="toc 4" w:uiPriority="39"/>
+    <w:lsdException w:name="toc 5" w:uiPriority="39"/>
+    <w:lsdException w:name="toc 6" w:uiPriority="39"/>
+    <w:lsdException w:name="toc 7" w:uiPriority="39"/>
+    <w:lsdException w:name="toc 8" w:uiPriority="39"/>
+    <w:lsdException w:name="toc 9" w:uiPriority="39"/>
+    <w:lsdException w:name="caption" w:uiPriority="35" w:qFormat="1"/>
+    <w:lsdException w:name="Title" w:semiHidden="0" w:uiPriority="10" w:unhideWhenUsed="0" w:qFormat="1"/>
+    <w:lsdException w:name="Default Paragraph Font" w:uiPriority="1"/>
+    <w:lsdException w:name="Subtitle" w:semiHidden="0" w:uiPriority="11" w:unhideWhenUsed="0" w:qFormat="1"/>
+    <w:lsdException w:name="Strong" w:semiHidden="0" w:uiPriority="22" w:unhideWhenUsed="0" w:qFormat="1"/>
+    <w:lsdException w:name="Emphasis" w:semiHidden="0" w:uiPriority="20" w:unhideWhenUsed="0" w:qFormat="1"/>
+    <w:lsdException w:name="Table Grid" w:semiHidden="0" w:uiPriority="59" w:unhideWhenUsed="0"/>
+    <w:lsdException w:name="Note Level 1" w:semiHidden="0" w:unhideWhenUsed="0"/>
+    <w:lsdException w:name="Note Level 2" w:semiHidden="0" w:unhideWhenUsed="0"/>
+    <w:lsdException w:name="Note Level 3" w:semiHidden="0" w:unhideWhenUsed="0"/>
+    <w:lsdException w:name="Note Level 4" w:semiHidden="0" w:unhideWhenUsed="0"/>
+    <w:lsdException w:name="Note Level 5" w:semiHidden="0" w:unhideWhenUsed="0"/>
+    <w:lsdException w:name="Note Level 6" w:semiHidden="0" w:unhideWhenUsed="0"/>
+    <w:lsdException w:name="Note Level 7" w:semiHidden="0" w:unhideWhenUsed="0"/>
+    <w:lsdException w:name="Note Level 8" w:semiHidden="0" w:unhideWhenUsed="0"/>
+    <w:lsdException w:name="Note Level 9" w:semiHidden="0" w:unhideWhenUsed="0"/>
+    <w:lsdException w:name="Placeholder Text" w:unhideWhenUsed="0"/>
+    <w:lsdException w:name="No Spacing" w:semiHidden="0" w:uiPriority="1" w:unhideWhenUsed="0" w:qFormat="1"/>
+    <w:lsdException w:name="Light Shading" w:semiHidden="0" w:uiPriority="60" w:unhideWhenUsed="0"/>
+    <w:lsdException w:name="Light List" w:semiHidden="0" w:uiPriority="61" w:unhideWhenUsed="0"/>
+    <w:lsdException w:name="Light Grid" w:semiHidden="0" w:uiPriority="62" w:unhideWhenUsed="0"/>
+    <w:lsdException w:name="Medium Shading 1" w:semiHidden="0" w:uiPriority="63" w:unhideWhenUsed="0"/>
+    <w:lsdException w:name="Medium Shading 2" w:semiHidden="0" w:uiPriority="64" w:unhideWhenUsed="0"/>
+    <w:lsdException w:name="Medium List 1" w:semiHidden="0" w:uiPriority="65" w:unhideWhenUsed="0"/>
+    <w:lsdException w:name="Medium List 2" w:semiHidden="0" w:uiPriority="66" w:unhideWhenUsed="0"/>
+    <w:lsdException w:name="Medium Grid 1" w:semiHidden="0" w:uiPriority="67" w:unhideWhenUsed="0"/>
+    <w:lsdException w:name="Medium Grid 2" w:semiHidden="0" w:uiPriority="68" w:unhideWhenUsed="0"/>
+    <w:lsdException w:name="Medium Grid 3" w:semiHidden="0" w:uiPriority="69" w:unhideWhenUsed="0"/>
+    <w:lsdException w:name="Dark List" w:semiHidden="0" w:uiPriority="70" w:unhideWhenUsed="0"/>
+    <w:lsdException w:name="Colorful Shading" w:semiHidden="0" w:uiPriority="71" w:unhideWhenUsed="0"/>
+    <w:lsdException w:name="Colorful List" w:semiHidden="0" w:uiPriority="72" w:unhideWhenUsed="0"/>
+    <w:lsdException w:name="Colorful Grid" w:semiHidden="0" w:uiPriority="73" w:unhideWhenUsed="0"/>
+    <w:lsdException w:name="Light Shading Accent 1" w:semiHidden="0" w:uiPriority="60" w:unhideWhenUsed="0"/>
+    <w:lsdException w:name="Light List Accent 1" w:semiHidden="0" w:uiPriority="61" w:unhideWhenUsed="0"/>
+    <w:lsdException w:name="Light Grid Accent 1" w:semiHidden="0" w:uiPriority="62" w:unhideWhenUsed="0"/>
+    <w:lsdException w:name="Medium Shading 1 Accent 1" w:semiHidden="0" w:uiPriority="63" w:unhideWhenUsed="0"/>
+    <w:lsdException w:name="Medium Shading 2 Accent 1" w:semiHidden="0" w:uiPriority="64" w:unhideWhenUsed="0"/>
+    <w:lsdException w:name="Medium List 1 Accent 1" w:semiHidden="0" w:uiPriority="65" w:unhideWhenUsed="0"/>
+    <w:lsdException w:name="Revision" w:unhideWhenUsed="0"/>
+    <w:lsdException w:name="List Paragraph" w:semiHidden="0" w:uiPriority="0" w:unhideWhenUsed="0" w:qFormat="1"/>
+    <w:lsdException w:name="Quote" w:semiHidden="0" w:uiPriority="29" w:unhideWhenUsed="0" w:qFormat="1"/>
+    <w:lsdException w:name="Intense Quote" w:semiHidden="0" w:uiPriority="30" w:unhideWhenUsed="0" w:qFormat="1"/>
+    <w:lsdException w:name="Medium List 2 Accent 1" w:semiHidden="0" w:uiPriority="66" w:unhideWhenUsed="0"/>
+    <w:lsdException w:name="Medium Grid 1 Accent 1" w:semiHidden="0" w:uiPriority="67" w:unhideWhenUsed="0"/>
+    <w:lsdException w:name="Medium Grid 2 Accent 1" w:semiHidden="0" w:uiPriority="68" w:unhideWhenUsed="0"/>
+    <w:lsdException w:name="Medium Grid 3 Accent 1" w:semiHidden="0" w:uiPriority="69" w:unhideWhenUsed="0"/>
+    <w:lsdException w:name="Dark List Accent 1" w:semiHidden="0" w:uiPriority="70" w:unhideWhenUsed="0"/>
+    <w:lsdException w:name="Colorful Shading Accent 1" w:semiHidden="0" w:uiPriority="71" w:unhideWhenUsed="0"/>
+    <w:lsdException w:name="Colorful List Accent 1" w:semiHidden="0" w:uiPriority="72" w:unhideWhenUsed="0"/>
+    <w:lsdException w:name="Colorful Grid Accent 1" w:semiHidden="0" w:uiPriority="73" w:unhideWhenUsed="0"/>
+    <w:lsdException w:name="Light Shading Accent 2" w:semiHidden="0" w:uiPriority="60" w:unhideWhenUsed="0"/>
+    <w:lsdException w:name="Light List Accent 2" w:semiHidden="0" w:uiPriority="61" w:unhideWhenUsed="0"/>
+    <w:lsdException w:name="Light Grid Accent 2" w:semiHidden="0" w:uiPriority="62" w:unhideWhenUsed="0"/>
+    <w:lsdException w:name="Medium Shading 1 Accent 2" w:semiHidden="0" w:uiPriority="63" w:unhideWhenUsed="0"/>
+    <w:lsdException w:name="Medium Shading 2 Accent 2" w:semiHidden="0" w:uiPriority="64" w:unhideWhenUsed="0"/>
+    <w:lsdException w:name="Medium List 1 Accent 2" w:semiHidden="0" w:uiPriority="65" w:unhideWhenUsed="0"/>
+    <w:lsdException w:name="Medium List 2 Accent 2" w:semiHidden="0" w:uiPriority="66" w:unhideWhenUsed="0"/>
+    <w:lsdException w:name="Medium Grid 1 Accent 2" w:semiHidden="0" w:uiPriority="67" w:unhideWhenUsed="0"/>
+    <w:lsdException w:name="Medium Grid 2 Accent 2" w:semiHidden="0" w:uiPriority="68" w:unhideWhenUsed="0"/>
+    <w:lsdException w:name="Medium Grid 3 Accent 2" w:semiHidden="0" w:uiPriority="69" w:unhideWhenUsed="0"/>
+    <w:lsdException w:name="Dark List Accent 2" w:semiHidden="0" w:uiPriority="70" w:unhideWhenUsed="0"/>
+    <w:lsdException w:name="Colorful Shading Accent 2" w:semiHidden="0" w:uiPriority="71" w:unhideWhenUsed="0"/>
+    <w:lsdException w:name="Colorful List Accent 2" w:semiHidden="0" w:uiPriority="72" w:unhideWhenUsed="0"/>
+    <w:lsdException w:name="Colorful Grid Accent 2" w:semiHidden="0" w:uiPriority="73" w:unhideWhenUsed="0"/>
+    <w:lsdException w:name="Light Shading Accent 3" w:semiHidden="0" w:uiPriority="60" w:unhideWhenUsed="0"/>
+    <w:lsdException w:name="Light List Accent 3" w:semiHidden="0" w:uiPriority="61" w:unhideWhenUsed="0"/>
+    <w:lsdException w:name="Light Grid Accent 3" w:semiHidden="0" w:uiPriority="62" w:unhideWhenUsed="0"/>
+    <w:lsdException w:name="Medium Shading 1 Accent 3" w:semiHidden="0" w:uiPriority="63" w:unhideWhenUsed="0"/>
+    <w:lsdException w:name="Medium Shading 2 Accent 3" w:semiHidden="0" w:uiPriority="64" w:unhideWhenUsed="0"/>
+    <w:lsdException w:name="Medium List 1 Accent 3" w:semiHidden="0" w:uiPriority="65" w:unhideWhenUsed="0"/>
+    <w:lsdException w:name="Medium List 2 Accent 3" w:semiHidden="0" w:uiPriority="66" w:unhideWhenUsed="0"/>
+    <w:lsdException w:name="Medium Grid 1 Accent 3" w:semiHidden="0" w:uiPriority="67" w:unhideWhenUsed="0"/>
+    <w:lsdException w:name="Medium Grid 2 Accent 3" w:semiHidden="0" w:uiPriority="68" w:unhideWhenUsed="0"/>
+    <w:lsdException w:name="Medium Grid 3 Accent 3" w:semiHidden="0" w:uiPriority="69" w:unhideWhenUsed="0"/>
+    <w:lsdException w:name="Dark List Accent 3" w:semiHidden="0" w:uiPriority="70" w:unhideWhenUsed="0"/>
+    <w:lsdException w:name="Colorful Shading Accent 3" w:semiHidden="0" w:uiPriority="71" w:unhideWhenUsed="0"/>
+    <w:lsdException w:name="Colorful List Accent 3" w:semiHidden="0" w:uiPriority="72" w:unhideWhenUsed="0"/>
+    <w:lsdException w:name="Colorful Grid Accent 3" w:semiHidden="0" w:uiPriority="73" w:unhideWhenUsed="0"/>
+    <w:lsdException w:name="Light Shading Accent 4" w:semiHidden="0" w:uiPriority="60" w:unhideWhenUsed="0"/>
+    <w:lsdException w:name="Light List Accent 4" w:semiHidden="0" w:uiPriority="61" w:unhideWhenUsed="0"/>
+    <w:lsdException w:name="Light Grid Accent 4" w:semiHidden="0" w:uiPriority="62" w:unhideWhenUsed="0"/>
+    <w:lsdException w:name="Medium Shading 1 Accent 4" w:semiHidden="0" w:uiPriority="63" w:unhideWhenUsed="0"/>
+    <w:lsdException w:name="Medium Shading 2 Accent 4" w:semiHidden="0" w:uiPriority="64" w:unhideWhenUsed="0"/>
+    <w:lsdException w:name="Medium List 1 Accent 4" w:semiHidden="0" w:uiPriority="65" w:unhideWhenUsed="0"/>
+    <w:lsdException w:name="Medium List 2 Accent 4" w:semiHidden="0" w:uiPriority="66" w:unhideWhenUsed="0"/>
+    <w:lsdException w:name="Medium Grid 1 Accent 4" w:semiHidden="0" w:uiPriority="67" w:unhideWhenUsed="0"/>
+    <w:lsdException w:name="Medium Grid 2 Accent 4" w:semiHidden="0" w:uiPriority="68" w:unhideWhenUsed="0"/>
+    <w:lsdException w:name="Medium Grid 3 Accent 4" w:semiHidden="0" w:uiPriority="69" w:unhideWhenUsed="0"/>
+    <w:lsdException w:name="Dark List Accent 4" w:semiHidden="0" w:uiPriority="70" w:unhideWhenUsed="0"/>
+    <w:lsdException w:name="Colorful Shading Accent 4" w:semiHidden="0" w:uiPriority="71" w:unhideWhenUsed="0"/>
+    <w:lsdException w:name="Colorful List Accent 4" w:semiHidden="0" w:uiPriority="72" w:unhideWhenUsed="0"/>
+    <w:lsdException w:name="Colorful Grid Accent 4" w:semiHidden="0" w:uiPriority="73" w:unhideWhenUsed="0"/>
+    <w:lsdException w:name="Light Shading Accent 5" w:semiHidden="0" w:uiPriority="60" w:unhideWhenUsed="0"/>
+    <w:lsdException w:name="Light List Accent 5" w:semiHidden="0" w:uiPriority="61" w:unhideWhenUsed="0"/>
+    <w:lsdException w:name="Light Grid Accent 5" w:semiHidden="0" w:uiPriority="62" w:unhideWhenUsed="0"/>
+    <w:lsdException w:name="Medium Shading 1 Accent 5" w:semiHidden="0" w:uiPriority="63" w:unhideWhenUsed="0"/>
+    <w:lsdException w:name="Medium Shading 2 Accent 5" w:semiHidden="0" w:uiPriority="64" w:unhideWhenUsed="0"/>
+    <w:lsdException w:name="Medium List 1 Accent 5" w:semiHidden="0" w:uiPriority="65" w:unhideWhenUsed="0"/>
+    <w:lsdException w:name="Medium List 2 Accent 5" w:semiHidden="0" w:uiPriority="66" w:unhideWhenUsed="0"/>
+    <w:lsdException w:name="Medium Grid 1 Accent 5" w:semiHidden="0" w:uiPriority="67" w:unhideWhenUsed="0"/>
+    <w:lsdException w:name="Medium Grid 2 Accent 5" w:semiHidden="0" w:uiPriority="68" w:unhideWhenUsed="0"/>
+    <w:lsdException w:name="Medium Grid 3 Accent 5" w:semiHidden="0" w:uiPriority="69" w:unhideWhenUsed="0"/>
+    <w:lsdException w:name="Dark List Accent 5" w:semiHidden="0" w:uiPriority="70" w:unhideWhenUsed="0"/>
+    <w:lsdException w:name="Colorful Shading Accent 5" w:semiHidden="0" w:uiPriority="71" w:unhideWhenUsed="0"/>
+    <w:lsdException w:name="Colorful List Accent 5" w:semiHidden="0" w:uiPriority="72" w:unhideWhenUsed="0"/>
+    <w:lsdException w:name="Colorful Grid Accent 5" w:semiHidden="0" w:uiPriority="73" w:unhideWhenUsed="0"/>
+    <w:lsdException w:name="Light Shading Accent 6" w:semiHidden="0" w:uiPriority="60" w:unhideWhenUsed="0"/>
+    <w:lsdException w:name="Light List Accent 6" w:semiHidden="0" w:uiPriority="61" w:unhideWhenUsed="0"/>
+    <w:lsdException w:name="Light Grid Accent 6" w:semiHidden="0" w:uiPriority="62" w:unhideWhenUsed="0"/>
+    <w:lsdException w:name="Medium Shading 1 Accent 6" w:semiHidden="0" w:uiPriority="63" w:unhideWhenUsed="0"/>
+    <w:lsdException w:name="Medium Shading 2 Accent 6" w:semiHidden="0" w:uiPriority="64" w:unhideWhenUsed="0"/>
+    <w:lsdException w:name="Medium List 1 Accent 6" w:semiHidden="0" w:uiPriority="65" w:unhideWhenUsed="0"/>
+    <w:lsdException w:name="Medium List 2 Accent 6" w:semiHidden="0" w:uiPriority="66" w:unhideWhenUsed="0"/>
+    <w:lsdException w:name="Medium Grid 1 Accent 6" w:semiHidden="0" w:uiPriority="67" w:unhideWhenUsed="0"/>
+    <w:lsdException w:name="Medium Grid 2 Accent 6" w:semiHidden="0" w:uiPriority="68" w:unhideWhenUsed="0"/>
+    <w:lsdException w:name="Medium Grid 3 Accent 6" w:semiHidden="0" w:uiPriority="69" w:unhideWhenUsed="0"/>
+    <w:lsdException w:name="Dark List Accent 6" w:semiHidden="0" w:uiPriority="70" w:unhideWhenUsed="0"/>
+    <w:lsdException w:name="Colorful Shading Accent 6" w:semiHidden="0" w:uiPriority="71" w:unhideWhenUsed="0"/>
+    <w:lsdException w:name="Colorful List Accent 6" w:semiHidden="0" w:uiPriority="72" w:unhideWhenUsed="0"/>
+    <w:lsdException w:name="Colorful Grid Accent 6" w:semiHidden="0" w:uiPriority="73" w:unhideWhenUsed="0"/>
+    <w:lsdException w:name="Subtle Emphasis" w:semiHidden="0" w:uiPriority="19" w:unhideWhenUsed="0" w:qFormat="1"/>
+    <w:lsdException w:name="Intense Emphasis" w:semiHidden="0" w:uiPriority="21" w:unhideWhenUsed="0" w:qFormat="1"/>
+    <w:lsdException w:name="Subtle Reference" w:semiHidden="0" w:uiPriority="31" w:unhideWhenUsed="0" w:qFormat="1"/>
+    <w:lsdException w:name="Intense Reference" w:semiHidden="0" w:uiPriority="32" w:unhideWhenUsed="0" w:qFormat="1"/>
+    <w:lsdException w:name="Book Title" w:semiHidden="0" w:uiPriority="33" w:unhideWhenUsed="0" w:qFormat="1"/>
+    <w:lsdException w:name="Bibliography" w:uiPriority="37"/>
+    <w:lsdException w:name="TOC Heading" w:uiPriority="39" w:qFormat="1"/>
   </w:latentStyles>
   <w:style w:type="paragraph" w:default="1" w:styleId="Normal">
     <w:name w:val="Normal"/>
@@ -11334,6 +11118,1181 @@
 </w:styles>
 </file>
 
+<file path=word/stylesWithEffects.xml><?xml version="1.0" encoding="utf-8"?>
+<w:styles xmlns:wpc="http://schemas.microsoft.com/office/word/2010/wordprocessingCanvas" xmlns:mo="http://schemas.microsoft.com/office/mac/office/2008/main" xmlns:mc="http://schemas.openxmlformats.org/markup-compatibility/2006" xmlns:mv="urn:schemas-microsoft-com:mac:vml" xmlns:o="urn:schemas-microsoft-com:office:office" xmlns:r="http://schemas.openxmlformats.org/officeDocument/2006/relationships" xmlns:m="http://schemas.openxmlformats.org/officeDocument/2006/math" xmlns:v="urn:schemas-microsoft-com:vml" xmlns:wp14="http://schemas.microsoft.com/office/word/2010/wordprocessingDrawing" xmlns:wp="http://schemas.openxmlformats.org/drawingml/2006/wordprocessingDrawing" xmlns:w10="urn:schemas-microsoft-com:office:word" xmlns:w="http://schemas.openxmlformats.org/wordprocessingml/2006/main" xmlns:w14="http://schemas.microsoft.com/office/word/2010/wordml" xmlns:wpg="http://schemas.microsoft.com/office/word/2010/wordprocessingGroup" xmlns:wpi="http://schemas.microsoft.com/office/word/2010/wordprocessingInk" xmlns:wne="http://schemas.microsoft.com/office/word/2006/wordml" xmlns:wps="http://schemas.microsoft.com/office/word/2010/wordprocessingShape" mc:Ignorable="w14 wp14">
+  <w:docDefaults>
+    <w:rPrDefault>
+      <w:rPr>
+        <w:rFonts w:asciiTheme="minorHAnsi" w:eastAsiaTheme="minorEastAsia" w:hAnsiTheme="minorHAnsi" w:cstheme="minorBidi"/>
+        <w:sz w:val="21"/>
+        <w:szCs w:val="21"/>
+        <w:lang w:val="en-GB" w:eastAsia="en-US" w:bidi="ar-SA"/>
+      </w:rPr>
+    </w:rPrDefault>
+    <w:pPrDefault>
+      <w:pPr>
+        <w:spacing w:after="200" w:line="288" w:lineRule="auto"/>
+      </w:pPr>
+    </w:pPrDefault>
+  </w:docDefaults>
+  <w:latentStyles w:defLockedState="0" w:defUIPriority="99" w:defSemiHidden="1" w:defUnhideWhenUsed="1" w:defQFormat="0" w:count="276">
+    <w:lsdException w:name="Normal" w:semiHidden="0" w:uiPriority="0" w:unhideWhenUsed="0" w:qFormat="1"/>
+    <w:lsdException w:name="heading 1" w:semiHidden="0" w:uiPriority="9" w:unhideWhenUsed="0" w:qFormat="1"/>
+    <w:lsdException w:name="heading 2" w:uiPriority="9" w:qFormat="1"/>
+    <w:lsdException w:name="heading 3" w:uiPriority="9" w:qFormat="1"/>
+    <w:lsdException w:name="heading 4" w:uiPriority="9" w:qFormat="1"/>
+    <w:lsdException w:name="heading 5" w:uiPriority="9" w:qFormat="1"/>
+    <w:lsdException w:name="heading 6" w:uiPriority="9" w:qFormat="1"/>
+    <w:lsdException w:name="heading 7" w:uiPriority="9" w:qFormat="1"/>
+    <w:lsdException w:name="heading 8" w:uiPriority="9" w:qFormat="1"/>
+    <w:lsdException w:name="heading 9" w:uiPriority="9" w:qFormat="1"/>
+    <w:lsdException w:name="toc 1" w:uiPriority="39"/>
+    <w:lsdException w:name="toc 2" w:uiPriority="39"/>
+    <w:lsdException w:name="toc 3" w:uiPriority="39"/>
+    <w:lsdException w:name="toc 4" w:uiPriority="39"/>
+    <w:lsdException w:name="toc 5" w:uiPriority="39"/>
+    <w:lsdException w:name="toc 6" w:uiPriority="39"/>
+    <w:lsdException w:name="toc 7" w:uiPriority="39"/>
+    <w:lsdException w:name="toc 8" w:uiPriority="39"/>
+    <w:lsdException w:name="toc 9" w:uiPriority="39"/>
+    <w:lsdException w:name="caption" w:uiPriority="35" w:qFormat="1"/>
+    <w:lsdException w:name="Title" w:semiHidden="0" w:uiPriority="10" w:unhideWhenUsed="0" w:qFormat="1"/>
+    <w:lsdException w:name="Default Paragraph Font" w:uiPriority="1"/>
+    <w:lsdException w:name="Subtitle" w:semiHidden="0" w:uiPriority="11" w:unhideWhenUsed="0" w:qFormat="1"/>
+    <w:lsdException w:name="Strong" w:semiHidden="0" w:uiPriority="22" w:unhideWhenUsed="0" w:qFormat="1"/>
+    <w:lsdException w:name="Emphasis" w:semiHidden="0" w:uiPriority="20" w:unhideWhenUsed="0" w:qFormat="1"/>
+    <w:lsdException w:name="Table Grid" w:semiHidden="0" w:uiPriority="59" w:unhideWhenUsed="0"/>
+    <w:lsdException w:name="Note Level 1" w:semiHidden="0" w:unhideWhenUsed="0"/>
+    <w:lsdException w:name="Note Level 2" w:semiHidden="0" w:unhideWhenUsed="0"/>
+    <w:lsdException w:name="Note Level 3" w:semiHidden="0" w:unhideWhenUsed="0"/>
+    <w:lsdException w:name="Note Level 4" w:semiHidden="0" w:unhideWhenUsed="0"/>
+    <w:lsdException w:name="Note Level 5" w:semiHidden="0" w:unhideWhenUsed="0"/>
+    <w:lsdException w:name="Note Level 6" w:semiHidden="0" w:unhideWhenUsed="0"/>
+    <w:lsdException w:name="Note Level 7" w:semiHidden="0" w:unhideWhenUsed="0"/>
+    <w:lsdException w:name="Note Level 8" w:semiHidden="0" w:unhideWhenUsed="0"/>
+    <w:lsdException w:name="Note Level 9" w:semiHidden="0" w:unhideWhenUsed="0"/>
+    <w:lsdException w:name="Placeholder Text" w:unhideWhenUsed="0"/>
+    <w:lsdException w:name="No Spacing" w:semiHidden="0" w:uiPriority="1" w:unhideWhenUsed="0" w:qFormat="1"/>
+    <w:lsdException w:name="Light Shading" w:semiHidden="0" w:uiPriority="60" w:unhideWhenUsed="0"/>
+    <w:lsdException w:name="Light List" w:semiHidden="0" w:uiPriority="61" w:unhideWhenUsed="0"/>
+    <w:lsdException w:name="Light Grid" w:semiHidden="0" w:uiPriority="62" w:unhideWhenUsed="0"/>
+    <w:lsdException w:name="Medium Shading 1" w:semiHidden="0" w:uiPriority="63" w:unhideWhenUsed="0"/>
+    <w:lsdException w:name="Medium Shading 2" w:semiHidden="0" w:uiPriority="64" w:unhideWhenUsed="0"/>
+    <w:lsdException w:name="Medium List 1" w:semiHidden="0" w:uiPriority="65" w:unhideWhenUsed="0"/>
+    <w:lsdException w:name="Medium List 2" w:semiHidden="0" w:uiPriority="66" w:unhideWhenUsed="0"/>
+    <w:lsdException w:name="Medium Grid 1" w:semiHidden="0" w:uiPriority="67" w:unhideWhenUsed="0"/>
+    <w:lsdException w:name="Medium Grid 2" w:semiHidden="0" w:uiPriority="68" w:unhideWhenUsed="0"/>
+    <w:lsdException w:name="Medium Grid 3" w:semiHidden="0" w:uiPriority="69" w:unhideWhenUsed="0"/>
+    <w:lsdException w:name="Dark List" w:semiHidden="0" w:uiPriority="70" w:unhideWhenUsed="0"/>
+    <w:lsdException w:name="Colorful Shading" w:semiHidden="0" w:uiPriority="71" w:unhideWhenUsed="0"/>
+    <w:lsdException w:name="Colorful List" w:semiHidden="0" w:uiPriority="72" w:unhideWhenUsed="0"/>
+    <w:lsdException w:name="Colorful Grid" w:semiHidden="0" w:uiPriority="73" w:unhideWhenUsed="0"/>
+    <w:lsdException w:name="Light Shading Accent 1" w:semiHidden="0" w:uiPriority="60" w:unhideWhenUsed="0"/>
+    <w:lsdException w:name="Light List Accent 1" w:semiHidden="0" w:uiPriority="61" w:unhideWhenUsed="0"/>
+    <w:lsdException w:name="Light Grid Accent 1" w:semiHidden="0" w:uiPriority="62" w:unhideWhenUsed="0"/>
+    <w:lsdException w:name="Medium Shading 1 Accent 1" w:semiHidden="0" w:uiPriority="63" w:unhideWhenUsed="0"/>
+    <w:lsdException w:name="Medium Shading 2 Accent 1" w:semiHidden="0" w:uiPriority="64" w:unhideWhenUsed="0"/>
+    <w:lsdException w:name="Medium List 1 Accent 1" w:semiHidden="0" w:uiPriority="65" w:unhideWhenUsed="0"/>
+    <w:lsdException w:name="Revision" w:unhideWhenUsed="0"/>
+    <w:lsdException w:name="List Paragraph" w:semiHidden="0" w:uiPriority="0" w:unhideWhenUsed="0" w:qFormat="1"/>
+    <w:lsdException w:name="Quote" w:semiHidden="0" w:uiPriority="29" w:unhideWhenUsed="0" w:qFormat="1"/>
+    <w:lsdException w:name="Intense Quote" w:semiHidden="0" w:uiPriority="30" w:unhideWhenUsed="0" w:qFormat="1"/>
+    <w:lsdException w:name="Medium List 2 Accent 1" w:semiHidden="0" w:uiPriority="66" w:unhideWhenUsed="0"/>
+    <w:lsdException w:name="Medium Grid 1 Accent 1" w:semiHidden="0" w:uiPriority="67" w:unhideWhenUsed="0"/>
+    <w:lsdException w:name="Medium Grid 2 Accent 1" w:semiHidden="0" w:uiPriority="68" w:unhideWhenUsed="0"/>
+    <w:lsdException w:name="Medium Grid 3 Accent 1" w:semiHidden="0" w:uiPriority="69" w:unhideWhenUsed="0"/>
+    <w:lsdException w:name="Dark List Accent 1" w:semiHidden="0" w:uiPriority="70" w:unhideWhenUsed="0"/>
+    <w:lsdException w:name="Colorful Shading Accent 1" w:semiHidden="0" w:uiPriority="71" w:unhideWhenUsed="0"/>
+    <w:lsdException w:name="Colorful List Accent 1" w:semiHidden="0" w:uiPriority="72" w:unhideWhenUsed="0"/>
+    <w:lsdException w:name="Colorful Grid Accent 1" w:semiHidden="0" w:uiPriority="73" w:unhideWhenUsed="0"/>
+    <w:lsdException w:name="Light Shading Accent 2" w:semiHidden="0" w:uiPriority="60" w:unhideWhenUsed="0"/>
+    <w:lsdException w:name="Light List Accent 2" w:semiHidden="0" w:uiPriority="61" w:unhideWhenUsed="0"/>
+    <w:lsdException w:name="Light Grid Accent 2" w:semiHidden="0" w:uiPriority="62" w:unhideWhenUsed="0"/>
+    <w:lsdException w:name="Medium Shading 1 Accent 2" w:semiHidden="0" w:uiPriority="63" w:unhideWhenUsed="0"/>
+    <w:lsdException w:name="Medium Shading 2 Accent 2" w:semiHidden="0" w:uiPriority="64" w:unhideWhenUsed="0"/>
+    <w:lsdException w:name="Medium List 1 Accent 2" w:semiHidden="0" w:uiPriority="65" w:unhideWhenUsed="0"/>
+    <w:lsdException w:name="Medium List 2 Accent 2" w:semiHidden="0" w:uiPriority="66" w:unhideWhenUsed="0"/>
+    <w:lsdException w:name="Medium Grid 1 Accent 2" w:semiHidden="0" w:uiPriority="67" w:unhideWhenUsed="0"/>
+    <w:lsdException w:name="Medium Grid 2 Accent 2" w:semiHidden="0" w:uiPriority="68" w:unhideWhenUsed="0"/>
+    <w:lsdException w:name="Medium Grid 3 Accent 2" w:semiHidden="0" w:uiPriority="69" w:unhideWhenUsed="0"/>
+    <w:lsdException w:name="Dark List Accent 2" w:semiHidden="0" w:uiPriority="70" w:unhideWhenUsed="0"/>
+    <w:lsdException w:name="Colorful Shading Accent 2" w:semiHidden="0" w:uiPriority="71" w:unhideWhenUsed="0"/>
+    <w:lsdException w:name="Colorful List Accent 2" w:semiHidden="0" w:uiPriority="72" w:unhideWhenUsed="0"/>
+    <w:lsdException w:name="Colorful Grid Accent 2" w:semiHidden="0" w:uiPriority="73" w:unhideWhenUsed="0"/>
+    <w:lsdException w:name="Light Shading Accent 3" w:semiHidden="0" w:uiPriority="60" w:unhideWhenUsed="0"/>
+    <w:lsdException w:name="Light List Accent 3" w:semiHidden="0" w:uiPriority="61" w:unhideWhenUsed="0"/>
+    <w:lsdException w:name="Light Grid Accent 3" w:semiHidden="0" w:uiPriority="62" w:unhideWhenUsed="0"/>
+    <w:lsdException w:name="Medium Shading 1 Accent 3" w:semiHidden="0" w:uiPriority="63" w:unhideWhenUsed="0"/>
+    <w:lsdException w:name="Medium Shading 2 Accent 3" w:semiHidden="0" w:uiPriority="64" w:unhideWhenUsed="0"/>
+    <w:lsdException w:name="Medium List 1 Accent 3" w:semiHidden="0" w:uiPriority="65" w:unhideWhenUsed="0"/>
+    <w:lsdException w:name="Medium List 2 Accent 3" w:semiHidden="0" w:uiPriority="66" w:unhideWhenUsed="0"/>
+    <w:lsdException w:name="Medium Grid 1 Accent 3" w:semiHidden="0" w:uiPriority="67" w:unhideWhenUsed="0"/>
+    <w:lsdException w:name="Medium Grid 2 Accent 3" w:semiHidden="0" w:uiPriority="68" w:unhideWhenUsed="0"/>
+    <w:lsdException w:name="Medium Grid 3 Accent 3" w:semiHidden="0" w:uiPriority="69" w:unhideWhenUsed="0"/>
+    <w:lsdException w:name="Dark List Accent 3" w:semiHidden="0" w:uiPriority="70" w:unhideWhenUsed="0"/>
+    <w:lsdException w:name="Colorful Shading Accent 3" w:semiHidden="0" w:uiPriority="71" w:unhideWhenUsed="0"/>
+    <w:lsdException w:name="Colorful List Accent 3" w:semiHidden="0" w:uiPriority="72" w:unhideWhenUsed="0"/>
+    <w:lsdException w:name="Colorful Grid Accent 3" w:semiHidden="0" w:uiPriority="73" w:unhideWhenUsed="0"/>
+    <w:lsdException w:name="Light Shading Accent 4" w:semiHidden="0" w:uiPriority="60" w:unhideWhenUsed="0"/>
+    <w:lsdException w:name="Light List Accent 4" w:semiHidden="0" w:uiPriority="61" w:unhideWhenUsed="0"/>
+    <w:lsdException w:name="Light Grid Accent 4" w:semiHidden="0" w:uiPriority="62" w:unhideWhenUsed="0"/>
+    <w:lsdException w:name="Medium Shading 1 Accent 4" w:semiHidden="0" w:uiPriority="63" w:unhideWhenUsed="0"/>
+    <w:lsdException w:name="Medium Shading 2 Accent 4" w:semiHidden="0" w:uiPriority="64" w:unhideWhenUsed="0"/>
+    <w:lsdException w:name="Medium List 1 Accent 4" w:semiHidden="0" w:uiPriority="65" w:unhideWhenUsed="0"/>
+    <w:lsdException w:name="Medium List 2 Accent 4" w:semiHidden="0" w:uiPriority="66" w:unhideWhenUsed="0"/>
+    <w:lsdException w:name="Medium Grid 1 Accent 4" w:semiHidden="0" w:uiPriority="67" w:unhideWhenUsed="0"/>
+    <w:lsdException w:name="Medium Grid 2 Accent 4" w:semiHidden="0" w:uiPriority="68" w:unhideWhenUsed="0"/>
+    <w:lsdException w:name="Medium Grid 3 Accent 4" w:semiHidden="0" w:uiPriority="69" w:unhideWhenUsed="0"/>
+    <w:lsdException w:name="Dark List Accent 4" w:semiHidden="0" w:uiPriority="70" w:unhideWhenUsed="0"/>
+    <w:lsdException w:name="Colorful Shading Accent 4" w:semiHidden="0" w:uiPriority="71" w:unhideWhenUsed="0"/>
+    <w:lsdException w:name="Colorful List Accent 4" w:semiHidden="0" w:uiPriority="72" w:unhideWhenUsed="0"/>
+    <w:lsdException w:name="Colorful Grid Accent 4" w:semiHidden="0" w:uiPriority="73" w:unhideWhenUsed="0"/>
+    <w:lsdException w:name="Light Shading Accent 5" w:semiHidden="0" w:uiPriority="60" w:unhideWhenUsed="0"/>
+    <w:lsdException w:name="Light List Accent 5" w:semiHidden="0" w:uiPriority="61" w:unhideWhenUsed="0"/>
+    <w:lsdException w:name="Light Grid Accent 5" w:semiHidden="0" w:uiPriority="62" w:unhideWhenUsed="0"/>
+    <w:lsdException w:name="Medium Shading 1 Accent 5" w:semiHidden="0" w:uiPriority="63" w:unhideWhenUsed="0"/>
+    <w:lsdException w:name="Medium Shading 2 Accent 5" w:semiHidden="0" w:uiPriority="64" w:unhideWhenUsed="0"/>
+    <w:lsdException w:name="Medium List 1 Accent 5" w:semiHidden="0" w:uiPriority="65" w:unhideWhenUsed="0"/>
+    <w:lsdException w:name="Medium List 2 Accent 5" w:semiHidden="0" w:uiPriority="66" w:unhideWhenUsed="0"/>
+    <w:lsdException w:name="Medium Grid 1 Accent 5" w:semiHidden="0" w:uiPriority="67" w:unhideWhenUsed="0"/>
+    <w:lsdException w:name="Medium Grid 2 Accent 5" w:semiHidden="0" w:uiPriority="68" w:unhideWhenUsed="0"/>
+    <w:lsdException w:name="Medium Grid 3 Accent 5" w:semiHidden="0" w:uiPriority="69" w:unhideWhenUsed="0"/>
+    <w:lsdException w:name="Dark List Accent 5" w:semiHidden="0" w:uiPriority="70" w:unhideWhenUsed="0"/>
+    <w:lsdException w:name="Colorful Shading Accent 5" w:semiHidden="0" w:uiPriority="71" w:unhideWhenUsed="0"/>
+    <w:lsdException w:name="Colorful List Accent 5" w:semiHidden="0" w:uiPriority="72" w:unhideWhenUsed="0"/>
+    <w:lsdException w:name="Colorful Grid Accent 5" w:semiHidden="0" w:uiPriority="73" w:unhideWhenUsed="0"/>
+    <w:lsdException w:name="Light Shading Accent 6" w:semiHidden="0" w:uiPriority="60" w:unhideWhenUsed="0"/>
+    <w:lsdException w:name="Light List Accent 6" w:semiHidden="0" w:uiPriority="61" w:unhideWhenUsed="0"/>
+    <w:lsdException w:name="Light Grid Accent 6" w:semiHidden="0" w:uiPriority="62" w:unhideWhenUsed="0"/>
+    <w:lsdException w:name="Medium Shading 1 Accent 6" w:semiHidden="0" w:uiPriority="63" w:unhideWhenUsed="0"/>
+    <w:lsdException w:name="Medium Shading 2 Accent 6" w:semiHidden="0" w:uiPriority="64" w:unhideWhenUsed="0"/>
+    <w:lsdException w:name="Medium List 1 Accent 6" w:semiHidden="0" w:uiPriority="65" w:unhideWhenUsed="0"/>
+    <w:lsdException w:name="Medium List 2 Accent 6" w:semiHidden="0" w:uiPriority="66" w:unhideWhenUsed="0"/>
+    <w:lsdException w:name="Medium Grid 1 Accent 6" w:semiHidden="0" w:uiPriority="67" w:unhideWhenUsed="0"/>
+    <w:lsdException w:name="Medium Grid 2 Accent 6" w:semiHidden="0" w:uiPriority="68" w:unhideWhenUsed="0"/>
+    <w:lsdException w:name="Medium Grid 3 Accent 6" w:semiHidden="0" w:uiPriority="69" w:unhideWhenUsed="0"/>
+    <w:lsdException w:name="Dark List Accent 6" w:semiHidden="0" w:uiPriority="70" w:unhideWhenUsed="0"/>
+    <w:lsdException w:name="Colorful Shading Accent 6" w:semiHidden="0" w:uiPriority="71" w:unhideWhenUsed="0"/>
+    <w:lsdException w:name="Colorful List Accent 6" w:semiHidden="0" w:uiPriority="72" w:unhideWhenUsed="0"/>
+    <w:lsdException w:name="Colorful Grid Accent 6" w:semiHidden="0" w:uiPriority="73" w:unhideWhenUsed="0"/>
+    <w:lsdException w:name="Subtle Emphasis" w:semiHidden="0" w:uiPriority="19" w:unhideWhenUsed="0" w:qFormat="1"/>
+    <w:lsdException w:name="Intense Emphasis" w:semiHidden="0" w:uiPriority="21" w:unhideWhenUsed="0" w:qFormat="1"/>
+    <w:lsdException w:name="Subtle Reference" w:semiHidden="0" w:uiPriority="31" w:unhideWhenUsed="0" w:qFormat="1"/>
+    <w:lsdException w:name="Intense Reference" w:semiHidden="0" w:uiPriority="32" w:unhideWhenUsed="0" w:qFormat="1"/>
+    <w:lsdException w:name="Book Title" w:semiHidden="0" w:uiPriority="33" w:unhideWhenUsed="0" w:qFormat="1"/>
+    <w:lsdException w:name="Bibliography" w:uiPriority="37"/>
+    <w:lsdException w:name="TOC Heading" w:uiPriority="39" w:qFormat="1"/>
+  </w:latentStyles>
+  <w:style w:type="paragraph" w:default="1" w:styleId="Normal">
+    <w:name w:val="Normal"/>
+    <w:qFormat/>
+    <w:rsid w:val="005A6D54"/>
+    <w:pPr>
+      <w:ind w:firstLine="227"/>
+    </w:pPr>
+  </w:style>
+  <w:style w:type="paragraph" w:styleId="Heading1">
+    <w:name w:val="heading 1"/>
+    <w:basedOn w:val="Normal"/>
+    <w:next w:val="Normal"/>
+    <w:link w:val="Heading1Char"/>
+    <w:uiPriority w:val="9"/>
+    <w:qFormat/>
+    <w:rsid w:val="003C1EF1"/>
+    <w:pPr>
+      <w:keepNext/>
+      <w:keepLines/>
+      <w:spacing w:before="360" w:after="40" w:line="240" w:lineRule="auto"/>
+      <w:outlineLvl w:val="0"/>
+    </w:pPr>
+    <w:rPr>
+      <w:rFonts w:asciiTheme="majorHAnsi" w:eastAsiaTheme="majorEastAsia" w:hAnsiTheme="majorHAnsi" w:cstheme="majorBidi"/>
+      <w:color w:val="EB817D" w:themeColor="accent1" w:themeTint="99"/>
+      <w:sz w:val="40"/>
+      <w:szCs w:val="40"/>
+    </w:rPr>
+  </w:style>
+  <w:style w:type="paragraph" w:styleId="Heading2">
+    <w:name w:val="heading 2"/>
+    <w:basedOn w:val="Normal"/>
+    <w:next w:val="Normal"/>
+    <w:link w:val="Heading2Char"/>
+    <w:autoRedefine/>
+    <w:uiPriority w:val="9"/>
+    <w:unhideWhenUsed/>
+    <w:qFormat/>
+    <w:rsid w:val="00877602"/>
+    <w:pPr>
+      <w:keepNext/>
+      <w:keepLines/>
+      <w:numPr>
+        <w:ilvl w:val="1"/>
+        <w:numId w:val="24"/>
+      </w:numPr>
+      <w:spacing w:before="200" w:after="120" w:line="240" w:lineRule="auto"/>
+      <w:outlineLvl w:val="1"/>
+    </w:pPr>
+    <w:rPr>
+      <w:rFonts w:asciiTheme="majorHAnsi" w:eastAsiaTheme="majorEastAsia" w:hAnsiTheme="majorHAnsi" w:cstheme="majorBidi"/>
+      <w:color w:val="EB817D" w:themeColor="accent1" w:themeTint="99"/>
+      <w:sz w:val="28"/>
+      <w:szCs w:val="28"/>
+    </w:rPr>
+  </w:style>
+  <w:style w:type="paragraph" w:styleId="Heading3">
+    <w:name w:val="heading 3"/>
+    <w:basedOn w:val="Normal"/>
+    <w:next w:val="Normal"/>
+    <w:link w:val="Heading3Char"/>
+    <w:uiPriority w:val="9"/>
+    <w:unhideWhenUsed/>
+    <w:qFormat/>
+    <w:rsid w:val="003C1EF1"/>
+    <w:pPr>
+      <w:keepNext/>
+      <w:keepLines/>
+      <w:spacing w:before="120" w:after="120" w:line="240" w:lineRule="auto"/>
+      <w:outlineLvl w:val="2"/>
+    </w:pPr>
+    <w:rPr>
+      <w:rFonts w:asciiTheme="majorHAnsi" w:eastAsiaTheme="majorEastAsia" w:hAnsiTheme="majorHAnsi" w:cstheme="majorBidi"/>
+      <w:color w:val="EB817D" w:themeColor="accent1" w:themeTint="99"/>
+      <w:sz w:val="24"/>
+      <w:szCs w:val="24"/>
+    </w:rPr>
+  </w:style>
+  <w:style w:type="paragraph" w:styleId="Heading4">
+    <w:name w:val="heading 4"/>
+    <w:basedOn w:val="Normal"/>
+    <w:next w:val="Normal"/>
+    <w:link w:val="Heading4Char"/>
+    <w:autoRedefine/>
+    <w:uiPriority w:val="9"/>
+    <w:unhideWhenUsed/>
+    <w:qFormat/>
+    <w:rsid w:val="003C1EF1"/>
+    <w:pPr>
+      <w:keepNext/>
+      <w:keepLines/>
+      <w:spacing w:before="200" w:after="120"/>
+      <w:outlineLvl w:val="3"/>
+    </w:pPr>
+    <w:rPr>
+      <w:rFonts w:asciiTheme="majorHAnsi" w:eastAsiaTheme="majorEastAsia" w:hAnsiTheme="majorHAnsi" w:cstheme="majorBidi"/>
+      <w:color w:val="EB817D" w:themeColor="accent1" w:themeTint="99"/>
+      <w:sz w:val="22"/>
+      <w:szCs w:val="22"/>
+    </w:rPr>
+  </w:style>
+  <w:style w:type="paragraph" w:styleId="Heading5">
+    <w:name w:val="heading 5"/>
+    <w:basedOn w:val="Normal"/>
+    <w:next w:val="Normal"/>
+    <w:link w:val="Heading5Char"/>
+    <w:uiPriority w:val="9"/>
+    <w:semiHidden/>
+    <w:unhideWhenUsed/>
+    <w:qFormat/>
+    <w:rsid w:val="003C1EF1"/>
+    <w:pPr>
+      <w:keepNext/>
+      <w:keepLines/>
+      <w:spacing w:before="40" w:after="0"/>
+      <w:outlineLvl w:val="4"/>
+    </w:pPr>
+    <w:rPr>
+      <w:rFonts w:asciiTheme="majorHAnsi" w:eastAsiaTheme="majorEastAsia" w:hAnsiTheme="majorHAnsi" w:cstheme="majorBidi"/>
+      <w:i/>
+      <w:iCs/>
+      <w:color w:val="EB817D" w:themeColor="accent1" w:themeTint="99"/>
+      <w:sz w:val="22"/>
+      <w:szCs w:val="22"/>
+    </w:rPr>
+  </w:style>
+  <w:style w:type="paragraph" w:styleId="Heading6">
+    <w:name w:val="heading 6"/>
+    <w:basedOn w:val="Normal"/>
+    <w:next w:val="Normal"/>
+    <w:link w:val="Heading6Char"/>
+    <w:uiPriority w:val="9"/>
+    <w:semiHidden/>
+    <w:unhideWhenUsed/>
+    <w:qFormat/>
+    <w:rsid w:val="001721AC"/>
+    <w:pPr>
+      <w:keepNext/>
+      <w:keepLines/>
+      <w:spacing w:before="40" w:after="0"/>
+      <w:outlineLvl w:val="5"/>
+    </w:pPr>
+    <w:rPr>
+      <w:rFonts w:asciiTheme="majorHAnsi" w:eastAsiaTheme="majorEastAsia" w:hAnsiTheme="majorHAnsi" w:cstheme="majorBidi"/>
+      <w:color w:val="4A9BDC" w:themeColor="accent6"/>
+    </w:rPr>
+  </w:style>
+  <w:style w:type="paragraph" w:styleId="Heading7">
+    <w:name w:val="heading 7"/>
+    <w:basedOn w:val="Normal"/>
+    <w:next w:val="Normal"/>
+    <w:link w:val="Heading7Char"/>
+    <w:uiPriority w:val="9"/>
+    <w:semiHidden/>
+    <w:unhideWhenUsed/>
+    <w:qFormat/>
+    <w:rsid w:val="001721AC"/>
+    <w:pPr>
+      <w:keepNext/>
+      <w:keepLines/>
+      <w:spacing w:before="40" w:after="0"/>
+      <w:outlineLvl w:val="6"/>
+    </w:pPr>
+    <w:rPr>
+      <w:rFonts w:asciiTheme="majorHAnsi" w:eastAsiaTheme="majorEastAsia" w:hAnsiTheme="majorHAnsi" w:cstheme="majorBidi"/>
+      <w:b/>
+      <w:bCs/>
+      <w:color w:val="4A9BDC" w:themeColor="accent6"/>
+    </w:rPr>
+  </w:style>
+  <w:style w:type="paragraph" w:styleId="Heading8">
+    <w:name w:val="heading 8"/>
+    <w:basedOn w:val="Normal"/>
+    <w:next w:val="Normal"/>
+    <w:link w:val="Heading8Char"/>
+    <w:uiPriority w:val="9"/>
+    <w:semiHidden/>
+    <w:unhideWhenUsed/>
+    <w:qFormat/>
+    <w:rsid w:val="001721AC"/>
+    <w:pPr>
+      <w:keepNext/>
+      <w:keepLines/>
+      <w:spacing w:before="40" w:after="0"/>
+      <w:outlineLvl w:val="7"/>
+    </w:pPr>
+    <w:rPr>
+      <w:rFonts w:asciiTheme="majorHAnsi" w:eastAsiaTheme="majorEastAsia" w:hAnsiTheme="majorHAnsi" w:cstheme="majorBidi"/>
+      <w:b/>
+      <w:bCs/>
+      <w:i/>
+      <w:iCs/>
+      <w:color w:val="4A9BDC" w:themeColor="accent6"/>
+      <w:sz w:val="20"/>
+      <w:szCs w:val="20"/>
+    </w:rPr>
+  </w:style>
+  <w:style w:type="paragraph" w:styleId="Heading9">
+    <w:name w:val="heading 9"/>
+    <w:basedOn w:val="Normal"/>
+    <w:next w:val="Normal"/>
+    <w:link w:val="Heading9Char"/>
+    <w:uiPriority w:val="9"/>
+    <w:semiHidden/>
+    <w:unhideWhenUsed/>
+    <w:qFormat/>
+    <w:rsid w:val="001721AC"/>
+    <w:pPr>
+      <w:keepNext/>
+      <w:keepLines/>
+      <w:spacing w:before="40" w:after="0"/>
+      <w:outlineLvl w:val="8"/>
+    </w:pPr>
+    <w:rPr>
+      <w:rFonts w:asciiTheme="majorHAnsi" w:eastAsiaTheme="majorEastAsia" w:hAnsiTheme="majorHAnsi" w:cstheme="majorBidi"/>
+      <w:i/>
+      <w:iCs/>
+      <w:color w:val="4A9BDC" w:themeColor="accent6"/>
+      <w:sz w:val="20"/>
+      <w:szCs w:val="20"/>
+    </w:rPr>
+  </w:style>
+  <w:style w:type="character" w:default="1" w:styleId="DefaultParagraphFont">
+    <w:name w:val="Default Paragraph Font"/>
+    <w:uiPriority w:val="1"/>
+    <w:semiHidden/>
+    <w:unhideWhenUsed/>
+  </w:style>
+  <w:style w:type="table" w:default="1" w:styleId="TableNormal">
+    <w:name w:val="Normal Table"/>
+    <w:uiPriority w:val="99"/>
+    <w:semiHidden/>
+    <w:unhideWhenUsed/>
+    <w:tblPr>
+      <w:tblInd w:w="0" w:type="dxa"/>
+      <w:tblCellMar>
+        <w:top w:w="0" w:type="dxa"/>
+        <w:left w:w="108" w:type="dxa"/>
+        <w:bottom w:w="0" w:type="dxa"/>
+        <w:right w:w="108" w:type="dxa"/>
+      </w:tblCellMar>
+    </w:tblPr>
+  </w:style>
+  <w:style w:type="numbering" w:default="1" w:styleId="NoList">
+    <w:name w:val="No List"/>
+    <w:uiPriority w:val="99"/>
+    <w:semiHidden/>
+    <w:unhideWhenUsed/>
+  </w:style>
+  <w:style w:type="character" w:customStyle="1" w:styleId="Heading1Char">
+    <w:name w:val="Heading 1 Char"/>
+    <w:basedOn w:val="DefaultParagraphFont"/>
+    <w:link w:val="Heading1"/>
+    <w:uiPriority w:val="9"/>
+    <w:rsid w:val="003C1EF1"/>
+    <w:rPr>
+      <w:rFonts w:asciiTheme="majorHAnsi" w:eastAsiaTheme="majorEastAsia" w:hAnsiTheme="majorHAnsi" w:cstheme="majorBidi"/>
+      <w:color w:val="EB817D" w:themeColor="accent1" w:themeTint="99"/>
+      <w:sz w:val="40"/>
+      <w:szCs w:val="40"/>
+    </w:rPr>
+  </w:style>
+  <w:style w:type="character" w:customStyle="1" w:styleId="Heading2Char">
+    <w:name w:val="Heading 2 Char"/>
+    <w:basedOn w:val="DefaultParagraphFont"/>
+    <w:link w:val="Heading2"/>
+    <w:uiPriority w:val="9"/>
+    <w:rsid w:val="00877602"/>
+    <w:rPr>
+      <w:rFonts w:asciiTheme="majorHAnsi" w:eastAsiaTheme="majorEastAsia" w:hAnsiTheme="majorHAnsi" w:cstheme="majorBidi"/>
+      <w:color w:val="EB817D" w:themeColor="accent1" w:themeTint="99"/>
+      <w:sz w:val="28"/>
+      <w:szCs w:val="28"/>
+    </w:rPr>
+  </w:style>
+  <w:style w:type="character" w:customStyle="1" w:styleId="Heading3Char">
+    <w:name w:val="Heading 3 Char"/>
+    <w:basedOn w:val="DefaultParagraphFont"/>
+    <w:link w:val="Heading3"/>
+    <w:uiPriority w:val="9"/>
+    <w:rsid w:val="003C1EF1"/>
+    <w:rPr>
+      <w:rFonts w:asciiTheme="majorHAnsi" w:eastAsiaTheme="majorEastAsia" w:hAnsiTheme="majorHAnsi" w:cstheme="majorBidi"/>
+      <w:color w:val="EB817D" w:themeColor="accent1" w:themeTint="99"/>
+      <w:sz w:val="24"/>
+      <w:szCs w:val="24"/>
+    </w:rPr>
+  </w:style>
+  <w:style w:type="character" w:customStyle="1" w:styleId="Heading4Char">
+    <w:name w:val="Heading 4 Char"/>
+    <w:basedOn w:val="DefaultParagraphFont"/>
+    <w:link w:val="Heading4"/>
+    <w:uiPriority w:val="9"/>
+    <w:rsid w:val="003C1EF1"/>
+    <w:rPr>
+      <w:rFonts w:asciiTheme="majorHAnsi" w:eastAsiaTheme="majorEastAsia" w:hAnsiTheme="majorHAnsi" w:cstheme="majorBidi"/>
+      <w:color w:val="EB817D" w:themeColor="accent1" w:themeTint="99"/>
+      <w:sz w:val="22"/>
+      <w:szCs w:val="22"/>
+    </w:rPr>
+  </w:style>
+  <w:style w:type="character" w:customStyle="1" w:styleId="Heading5Char">
+    <w:name w:val="Heading 5 Char"/>
+    <w:basedOn w:val="DefaultParagraphFont"/>
+    <w:link w:val="Heading5"/>
+    <w:uiPriority w:val="9"/>
+    <w:semiHidden/>
+    <w:rsid w:val="003C1EF1"/>
+    <w:rPr>
+      <w:rFonts w:asciiTheme="majorHAnsi" w:eastAsiaTheme="majorEastAsia" w:hAnsiTheme="majorHAnsi" w:cstheme="majorBidi"/>
+      <w:i/>
+      <w:iCs/>
+      <w:color w:val="EB817D" w:themeColor="accent1" w:themeTint="99"/>
+      <w:sz w:val="22"/>
+      <w:szCs w:val="22"/>
+    </w:rPr>
+  </w:style>
+  <w:style w:type="character" w:customStyle="1" w:styleId="Heading6Char">
+    <w:name w:val="Heading 6 Char"/>
+    <w:basedOn w:val="DefaultParagraphFont"/>
+    <w:link w:val="Heading6"/>
+    <w:uiPriority w:val="9"/>
+    <w:semiHidden/>
+    <w:rsid w:val="001721AC"/>
+    <w:rPr>
+      <w:rFonts w:asciiTheme="majorHAnsi" w:eastAsiaTheme="majorEastAsia" w:hAnsiTheme="majorHAnsi" w:cstheme="majorBidi"/>
+      <w:color w:val="4A9BDC" w:themeColor="accent6"/>
+    </w:rPr>
+  </w:style>
+  <w:style w:type="character" w:customStyle="1" w:styleId="Heading7Char">
+    <w:name w:val="Heading 7 Char"/>
+    <w:basedOn w:val="DefaultParagraphFont"/>
+    <w:link w:val="Heading7"/>
+    <w:uiPriority w:val="9"/>
+    <w:semiHidden/>
+    <w:rsid w:val="001721AC"/>
+    <w:rPr>
+      <w:rFonts w:asciiTheme="majorHAnsi" w:eastAsiaTheme="majorEastAsia" w:hAnsiTheme="majorHAnsi" w:cstheme="majorBidi"/>
+      <w:b/>
+      <w:bCs/>
+      <w:color w:val="4A9BDC" w:themeColor="accent6"/>
+    </w:rPr>
+  </w:style>
+  <w:style w:type="character" w:customStyle="1" w:styleId="Heading8Char">
+    <w:name w:val="Heading 8 Char"/>
+    <w:basedOn w:val="DefaultParagraphFont"/>
+    <w:link w:val="Heading8"/>
+    <w:uiPriority w:val="9"/>
+    <w:semiHidden/>
+    <w:rsid w:val="001721AC"/>
+    <w:rPr>
+      <w:rFonts w:asciiTheme="majorHAnsi" w:eastAsiaTheme="majorEastAsia" w:hAnsiTheme="majorHAnsi" w:cstheme="majorBidi"/>
+      <w:b/>
+      <w:bCs/>
+      <w:i/>
+      <w:iCs/>
+      <w:color w:val="4A9BDC" w:themeColor="accent6"/>
+      <w:sz w:val="20"/>
+      <w:szCs w:val="20"/>
+    </w:rPr>
+  </w:style>
+  <w:style w:type="character" w:customStyle="1" w:styleId="Heading9Char">
+    <w:name w:val="Heading 9 Char"/>
+    <w:basedOn w:val="DefaultParagraphFont"/>
+    <w:link w:val="Heading9"/>
+    <w:uiPriority w:val="9"/>
+    <w:semiHidden/>
+    <w:rsid w:val="001721AC"/>
+    <w:rPr>
+      <w:rFonts w:asciiTheme="majorHAnsi" w:eastAsiaTheme="majorEastAsia" w:hAnsiTheme="majorHAnsi" w:cstheme="majorBidi"/>
+      <w:i/>
+      <w:iCs/>
+      <w:color w:val="4A9BDC" w:themeColor="accent6"/>
+      <w:sz w:val="20"/>
+      <w:szCs w:val="20"/>
+    </w:rPr>
+  </w:style>
+  <w:style w:type="paragraph" w:styleId="Caption">
+    <w:name w:val="caption"/>
+    <w:basedOn w:val="Normal"/>
+    <w:next w:val="Normal"/>
+    <w:uiPriority w:val="35"/>
+    <w:unhideWhenUsed/>
+    <w:qFormat/>
+    <w:rsid w:val="001721AC"/>
+    <w:pPr>
+      <w:spacing w:line="240" w:lineRule="auto"/>
+    </w:pPr>
+    <w:rPr>
+      <w:b/>
+      <w:bCs/>
+      <w:smallCaps/>
+      <w:color w:val="595959" w:themeColor="text1" w:themeTint="A6"/>
+    </w:rPr>
+  </w:style>
+  <w:style w:type="paragraph" w:styleId="Title">
+    <w:name w:val="Title"/>
+    <w:basedOn w:val="Normal"/>
+    <w:next w:val="Normal"/>
+    <w:link w:val="TitleChar"/>
+    <w:uiPriority w:val="10"/>
+    <w:qFormat/>
+    <w:rsid w:val="001721AC"/>
+    <w:pPr>
+      <w:spacing w:after="0" w:line="240" w:lineRule="auto"/>
+      <w:contextualSpacing/>
+    </w:pPr>
+    <w:rPr>
+      <w:rFonts w:asciiTheme="majorHAnsi" w:eastAsiaTheme="majorEastAsia" w:hAnsiTheme="majorHAnsi" w:cstheme="majorBidi"/>
+      <w:color w:val="262626" w:themeColor="text1" w:themeTint="D9"/>
+      <w:spacing w:val="-15"/>
+      <w:sz w:val="96"/>
+      <w:szCs w:val="96"/>
+    </w:rPr>
+  </w:style>
+  <w:style w:type="character" w:customStyle="1" w:styleId="TitleChar">
+    <w:name w:val="Title Char"/>
+    <w:basedOn w:val="DefaultParagraphFont"/>
+    <w:link w:val="Title"/>
+    <w:uiPriority w:val="10"/>
+    <w:rsid w:val="001721AC"/>
+    <w:rPr>
+      <w:rFonts w:asciiTheme="majorHAnsi" w:eastAsiaTheme="majorEastAsia" w:hAnsiTheme="majorHAnsi" w:cstheme="majorBidi"/>
+      <w:color w:val="262626" w:themeColor="text1" w:themeTint="D9"/>
+      <w:spacing w:val="-15"/>
+      <w:sz w:val="96"/>
+      <w:szCs w:val="96"/>
+    </w:rPr>
+  </w:style>
+  <w:style w:type="paragraph" w:styleId="Subtitle">
+    <w:name w:val="Subtitle"/>
+    <w:basedOn w:val="Normal"/>
+    <w:next w:val="Normal"/>
+    <w:link w:val="SubtitleChar"/>
+    <w:uiPriority w:val="11"/>
+    <w:qFormat/>
+    <w:rsid w:val="001721AC"/>
+    <w:pPr>
+      <w:numPr>
+        <w:ilvl w:val="1"/>
+      </w:numPr>
+      <w:spacing w:line="240" w:lineRule="auto"/>
+      <w:ind w:firstLine="227"/>
+    </w:pPr>
+    <w:rPr>
+      <w:rFonts w:asciiTheme="majorHAnsi" w:eastAsiaTheme="majorEastAsia" w:hAnsiTheme="majorHAnsi" w:cstheme="majorBidi"/>
+      <w:sz w:val="30"/>
+      <w:szCs w:val="30"/>
+    </w:rPr>
+  </w:style>
+  <w:style w:type="character" w:customStyle="1" w:styleId="SubtitleChar">
+    <w:name w:val="Subtitle Char"/>
+    <w:basedOn w:val="DefaultParagraphFont"/>
+    <w:link w:val="Subtitle"/>
+    <w:uiPriority w:val="11"/>
+    <w:rsid w:val="001721AC"/>
+    <w:rPr>
+      <w:rFonts w:asciiTheme="majorHAnsi" w:eastAsiaTheme="majorEastAsia" w:hAnsiTheme="majorHAnsi" w:cstheme="majorBidi"/>
+      <w:sz w:val="30"/>
+      <w:szCs w:val="30"/>
+    </w:rPr>
+  </w:style>
+  <w:style w:type="character" w:styleId="Strong">
+    <w:name w:val="Strong"/>
+    <w:basedOn w:val="DefaultParagraphFont"/>
+    <w:uiPriority w:val="22"/>
+    <w:qFormat/>
+    <w:rsid w:val="001721AC"/>
+    <w:rPr>
+      <w:b/>
+      <w:bCs/>
+    </w:rPr>
+  </w:style>
+  <w:style w:type="character" w:styleId="Emphasis">
+    <w:name w:val="Emphasis"/>
+    <w:basedOn w:val="DefaultParagraphFont"/>
+    <w:uiPriority w:val="20"/>
+    <w:qFormat/>
+    <w:rsid w:val="001721AC"/>
+    <w:rPr>
+      <w:i/>
+      <w:iCs/>
+      <w:color w:val="4A9BDC" w:themeColor="accent6"/>
+    </w:rPr>
+  </w:style>
+  <w:style w:type="paragraph" w:styleId="NoSpacing">
+    <w:name w:val="No Spacing"/>
+    <w:uiPriority w:val="1"/>
+    <w:qFormat/>
+    <w:rsid w:val="001721AC"/>
+    <w:pPr>
+      <w:spacing w:after="0" w:line="240" w:lineRule="auto"/>
+    </w:pPr>
+  </w:style>
+  <w:style w:type="paragraph" w:styleId="Quote">
+    <w:name w:val="Quote"/>
+    <w:basedOn w:val="Normal"/>
+    <w:next w:val="Normal"/>
+    <w:link w:val="QuoteChar"/>
+    <w:uiPriority w:val="29"/>
+    <w:qFormat/>
+    <w:rsid w:val="001721AC"/>
+    <w:pPr>
+      <w:spacing w:before="160"/>
+      <w:ind w:left="720" w:right="720"/>
+      <w:jc w:val="center"/>
+    </w:pPr>
+    <w:rPr>
+      <w:i/>
+      <w:iCs/>
+      <w:color w:val="262626" w:themeColor="text1" w:themeTint="D9"/>
+    </w:rPr>
+  </w:style>
+  <w:style w:type="character" w:customStyle="1" w:styleId="QuoteChar">
+    <w:name w:val="Quote Char"/>
+    <w:basedOn w:val="DefaultParagraphFont"/>
+    <w:link w:val="Quote"/>
+    <w:uiPriority w:val="29"/>
+    <w:rsid w:val="001721AC"/>
+    <w:rPr>
+      <w:i/>
+      <w:iCs/>
+      <w:color w:val="262626" w:themeColor="text1" w:themeTint="D9"/>
+    </w:rPr>
+  </w:style>
+  <w:style w:type="paragraph" w:styleId="IntenseQuote">
+    <w:name w:val="Intense Quote"/>
+    <w:basedOn w:val="Normal"/>
+    <w:next w:val="Normal"/>
+    <w:link w:val="IntenseQuoteChar"/>
+    <w:uiPriority w:val="30"/>
+    <w:qFormat/>
+    <w:rsid w:val="001721AC"/>
+    <w:pPr>
+      <w:spacing w:before="160" w:after="160" w:line="264" w:lineRule="auto"/>
+      <w:ind w:left="720" w:right="720"/>
+      <w:jc w:val="center"/>
+    </w:pPr>
+    <w:rPr>
+      <w:rFonts w:asciiTheme="majorHAnsi" w:eastAsiaTheme="majorEastAsia" w:hAnsiTheme="majorHAnsi" w:cstheme="majorBidi"/>
+      <w:i/>
+      <w:iCs/>
+      <w:color w:val="4A9BDC" w:themeColor="accent6"/>
+      <w:sz w:val="32"/>
+      <w:szCs w:val="32"/>
+    </w:rPr>
+  </w:style>
+  <w:style w:type="character" w:customStyle="1" w:styleId="IntenseQuoteChar">
+    <w:name w:val="Intense Quote Char"/>
+    <w:basedOn w:val="DefaultParagraphFont"/>
+    <w:link w:val="IntenseQuote"/>
+    <w:uiPriority w:val="30"/>
+    <w:rsid w:val="001721AC"/>
+    <w:rPr>
+      <w:rFonts w:asciiTheme="majorHAnsi" w:eastAsiaTheme="majorEastAsia" w:hAnsiTheme="majorHAnsi" w:cstheme="majorBidi"/>
+      <w:i/>
+      <w:iCs/>
+      <w:color w:val="4A9BDC" w:themeColor="accent6"/>
+      <w:sz w:val="32"/>
+      <w:szCs w:val="32"/>
+    </w:rPr>
+  </w:style>
+  <w:style w:type="character" w:styleId="SubtleEmphasis">
+    <w:name w:val="Subtle Emphasis"/>
+    <w:basedOn w:val="DefaultParagraphFont"/>
+    <w:uiPriority w:val="19"/>
+    <w:qFormat/>
+    <w:rsid w:val="001721AC"/>
+    <w:rPr>
+      <w:i/>
+      <w:iCs/>
+    </w:rPr>
+  </w:style>
+  <w:style w:type="character" w:styleId="IntenseEmphasis">
+    <w:name w:val="Intense Emphasis"/>
+    <w:basedOn w:val="DefaultParagraphFont"/>
+    <w:uiPriority w:val="21"/>
+    <w:qFormat/>
+    <w:rsid w:val="001721AC"/>
+    <w:rPr>
+      <w:b/>
+      <w:bCs/>
+      <w:i/>
+      <w:iCs/>
+    </w:rPr>
+  </w:style>
+  <w:style w:type="character" w:styleId="SubtleReference">
+    <w:name w:val="Subtle Reference"/>
+    <w:basedOn w:val="DefaultParagraphFont"/>
+    <w:uiPriority w:val="31"/>
+    <w:qFormat/>
+    <w:rsid w:val="001721AC"/>
+    <w:rPr>
+      <w:smallCaps/>
+      <w:color w:val="595959" w:themeColor="text1" w:themeTint="A6"/>
+    </w:rPr>
+  </w:style>
+  <w:style w:type="character" w:styleId="IntenseReference">
+    <w:name w:val="Intense Reference"/>
+    <w:basedOn w:val="DefaultParagraphFont"/>
+    <w:uiPriority w:val="32"/>
+    <w:qFormat/>
+    <w:rsid w:val="001721AC"/>
+    <w:rPr>
+      <w:b/>
+      <w:bCs/>
+      <w:smallCaps/>
+      <w:color w:val="4A9BDC" w:themeColor="accent6"/>
+    </w:rPr>
+  </w:style>
+  <w:style w:type="character" w:styleId="BookTitle">
+    <w:name w:val="Book Title"/>
+    <w:basedOn w:val="DefaultParagraphFont"/>
+    <w:uiPriority w:val="33"/>
+    <w:qFormat/>
+    <w:rsid w:val="001721AC"/>
+    <w:rPr>
+      <w:b/>
+      <w:bCs/>
+      <w:caps w:val="0"/>
+      <w:smallCaps/>
+      <w:spacing w:val="7"/>
+      <w:sz w:val="21"/>
+      <w:szCs w:val="21"/>
+    </w:rPr>
+  </w:style>
+  <w:style w:type="paragraph" w:styleId="TOCHeading">
+    <w:name w:val="TOC Heading"/>
+    <w:basedOn w:val="Heading1"/>
+    <w:next w:val="Normal"/>
+    <w:uiPriority w:val="39"/>
+    <w:unhideWhenUsed/>
+    <w:qFormat/>
+    <w:rsid w:val="001721AC"/>
+    <w:pPr>
+      <w:outlineLvl w:val="9"/>
+    </w:pPr>
+  </w:style>
+  <w:style w:type="paragraph" w:styleId="ListParagraph">
+    <w:name w:val="List Paragraph"/>
+    <w:basedOn w:val="Normal"/>
+    <w:qFormat/>
+    <w:rsid w:val="001721AC"/>
+    <w:pPr>
+      <w:ind w:left="720"/>
+      <w:contextualSpacing/>
+    </w:pPr>
+  </w:style>
+  <w:style w:type="table" w:styleId="TableGrid">
+    <w:name w:val="Table Grid"/>
+    <w:basedOn w:val="TableNormal"/>
+    <w:uiPriority w:val="59"/>
+    <w:rsid w:val="00880EA5"/>
+    <w:pPr>
+      <w:spacing w:after="0" w:line="240" w:lineRule="auto"/>
+    </w:pPr>
+    <w:rPr>
+      <w:rFonts w:eastAsiaTheme="minorHAnsi"/>
+      <w:sz w:val="22"/>
+      <w:szCs w:val="22"/>
+    </w:rPr>
+    <w:tblPr>
+      <w:tblInd w:w="0" w:type="dxa"/>
+      <w:tblBorders>
+        <w:top w:val="single" w:sz="4" w:space="0" w:color="auto"/>
+        <w:left w:val="single" w:sz="4" w:space="0" w:color="auto"/>
+        <w:bottom w:val="single" w:sz="4" w:space="0" w:color="auto"/>
+        <w:right w:val="single" w:sz="4" w:space="0" w:color="auto"/>
+        <w:insideH w:val="single" w:sz="4" w:space="0" w:color="auto"/>
+        <w:insideV w:val="single" w:sz="4" w:space="0" w:color="auto"/>
+      </w:tblBorders>
+      <w:tblCellMar>
+        <w:top w:w="0" w:type="dxa"/>
+        <w:left w:w="108" w:type="dxa"/>
+        <w:bottom w:w="0" w:type="dxa"/>
+        <w:right w:w="108" w:type="dxa"/>
+      </w:tblCellMar>
+    </w:tblPr>
+  </w:style>
+  <w:style w:type="table" w:styleId="LightList">
+    <w:name w:val="Light List"/>
+    <w:basedOn w:val="TableNormal"/>
+    <w:uiPriority w:val="61"/>
+    <w:rsid w:val="00655750"/>
+    <w:pPr>
+      <w:spacing w:after="0" w:line="240" w:lineRule="auto"/>
+    </w:pPr>
+    <w:rPr>
+      <w:sz w:val="22"/>
+      <w:szCs w:val="22"/>
+      <w:lang w:val="en-US"/>
+    </w:rPr>
+    <w:tblPr>
+      <w:tblStyleRowBandSize w:val="1"/>
+      <w:tblStyleColBandSize w:val="1"/>
+      <w:tblInd w:w="0" w:type="dxa"/>
+      <w:tblBorders>
+        <w:top w:val="single" w:sz="8" w:space="0" w:color="000000" w:themeColor="text1"/>
+        <w:left w:val="single" w:sz="8" w:space="0" w:color="000000" w:themeColor="text1"/>
+        <w:bottom w:val="single" w:sz="8" w:space="0" w:color="000000" w:themeColor="text1"/>
+        <w:right w:val="single" w:sz="8" w:space="0" w:color="000000" w:themeColor="text1"/>
+      </w:tblBorders>
+      <w:tblCellMar>
+        <w:top w:w="0" w:type="dxa"/>
+        <w:left w:w="108" w:type="dxa"/>
+        <w:bottom w:w="0" w:type="dxa"/>
+        <w:right w:w="108" w:type="dxa"/>
+      </w:tblCellMar>
+    </w:tblPr>
+    <w:tblStylePr w:type="firstRow">
+      <w:pPr>
+        <w:spacing w:before="0" w:after="0" w:line="240" w:lineRule="auto"/>
+      </w:pPr>
+      <w:rPr>
+        <w:b/>
+        <w:bCs/>
+        <w:color w:val="FFFFFF" w:themeColor="background1"/>
+      </w:rPr>
+      <w:tblPr/>
+      <w:tcPr>
+        <w:shd w:val="clear" w:color="auto" w:fill="000000" w:themeFill="text1"/>
+      </w:tcPr>
+    </w:tblStylePr>
+    <w:tblStylePr w:type="lastRow">
+      <w:pPr>
+        <w:spacing w:before="0" w:after="0" w:line="240" w:lineRule="auto"/>
+      </w:pPr>
+      <w:rPr>
+        <w:b/>
+        <w:bCs/>
+      </w:rPr>
+      <w:tblPr/>
+      <w:tcPr>
+        <w:tcBorders>
+          <w:top w:val="double" w:sz="6" w:space="0" w:color="000000" w:themeColor="text1"/>
+          <w:left w:val="single" w:sz="8" w:space="0" w:color="000000" w:themeColor="text1"/>
+          <w:bottom w:val="single" w:sz="8" w:space="0" w:color="000000" w:themeColor="text1"/>
+          <w:right w:val="single" w:sz="8" w:space="0" w:color="000000" w:themeColor="text1"/>
+        </w:tcBorders>
+      </w:tcPr>
+    </w:tblStylePr>
+    <w:tblStylePr w:type="firstCol">
+      <w:rPr>
+        <w:b/>
+        <w:bCs/>
+      </w:rPr>
+    </w:tblStylePr>
+    <w:tblStylePr w:type="lastCol">
+      <w:rPr>
+        <w:b/>
+        <w:bCs/>
+      </w:rPr>
+    </w:tblStylePr>
+    <w:tblStylePr w:type="band1Vert">
+      <w:tblPr/>
+      <w:tcPr>
+        <w:tcBorders>
+          <w:top w:val="single" w:sz="8" w:space="0" w:color="000000" w:themeColor="text1"/>
+          <w:left w:val="single" w:sz="8" w:space="0" w:color="000000" w:themeColor="text1"/>
+          <w:bottom w:val="single" w:sz="8" w:space="0" w:color="000000" w:themeColor="text1"/>
+          <w:right w:val="single" w:sz="8" w:space="0" w:color="000000" w:themeColor="text1"/>
+        </w:tcBorders>
+      </w:tcPr>
+    </w:tblStylePr>
+    <w:tblStylePr w:type="band1Horz">
+      <w:tblPr/>
+      <w:tcPr>
+        <w:tcBorders>
+          <w:top w:val="single" w:sz="8" w:space="0" w:color="000000" w:themeColor="text1"/>
+          <w:left w:val="single" w:sz="8" w:space="0" w:color="000000" w:themeColor="text1"/>
+          <w:bottom w:val="single" w:sz="8" w:space="0" w:color="000000" w:themeColor="text1"/>
+          <w:right w:val="single" w:sz="8" w:space="0" w:color="000000" w:themeColor="text1"/>
+        </w:tcBorders>
+      </w:tcPr>
+    </w:tblStylePr>
+  </w:style>
+  <w:style w:type="character" w:styleId="PlaceholderText">
+    <w:name w:val="Placeholder Text"/>
+    <w:basedOn w:val="DefaultParagraphFont"/>
+    <w:uiPriority w:val="99"/>
+    <w:semiHidden/>
+    <w:rsid w:val="00655750"/>
+    <w:rPr>
+      <w:color w:val="808080"/>
+    </w:rPr>
+  </w:style>
+  <w:style w:type="character" w:styleId="CommentReference">
+    <w:name w:val="annotation reference"/>
+    <w:basedOn w:val="DefaultParagraphFont"/>
+    <w:uiPriority w:val="99"/>
+    <w:semiHidden/>
+    <w:unhideWhenUsed/>
+    <w:rsid w:val="00655750"/>
+    <w:rPr>
+      <w:sz w:val="16"/>
+      <w:szCs w:val="16"/>
+    </w:rPr>
+  </w:style>
+  <w:style w:type="paragraph" w:styleId="CommentText">
+    <w:name w:val="annotation text"/>
+    <w:basedOn w:val="Normal"/>
+    <w:link w:val="CommentTextChar"/>
+    <w:uiPriority w:val="99"/>
+    <w:semiHidden/>
+    <w:unhideWhenUsed/>
+    <w:rsid w:val="00655750"/>
+    <w:pPr>
+      <w:spacing w:line="240" w:lineRule="auto"/>
+    </w:pPr>
+    <w:rPr>
+      <w:sz w:val="20"/>
+      <w:szCs w:val="20"/>
+    </w:rPr>
+  </w:style>
+  <w:style w:type="character" w:customStyle="1" w:styleId="CommentTextChar">
+    <w:name w:val="Comment Text Char"/>
+    <w:basedOn w:val="DefaultParagraphFont"/>
+    <w:link w:val="CommentText"/>
+    <w:uiPriority w:val="99"/>
+    <w:semiHidden/>
+    <w:rsid w:val="00655750"/>
+    <w:rPr>
+      <w:sz w:val="20"/>
+      <w:szCs w:val="20"/>
+    </w:rPr>
+  </w:style>
+  <w:style w:type="paragraph" w:styleId="CommentSubject">
+    <w:name w:val="annotation subject"/>
+    <w:basedOn w:val="CommentText"/>
+    <w:next w:val="CommentText"/>
+    <w:link w:val="CommentSubjectChar"/>
+    <w:uiPriority w:val="99"/>
+    <w:semiHidden/>
+    <w:unhideWhenUsed/>
+    <w:rsid w:val="00655750"/>
+    <w:rPr>
+      <w:b/>
+      <w:bCs/>
+    </w:rPr>
+  </w:style>
+  <w:style w:type="character" w:customStyle="1" w:styleId="CommentSubjectChar">
+    <w:name w:val="Comment Subject Char"/>
+    <w:basedOn w:val="CommentTextChar"/>
+    <w:link w:val="CommentSubject"/>
+    <w:uiPriority w:val="99"/>
+    <w:semiHidden/>
+    <w:rsid w:val="00655750"/>
+    <w:rPr>
+      <w:b/>
+      <w:bCs/>
+      <w:sz w:val="20"/>
+      <w:szCs w:val="20"/>
+    </w:rPr>
+  </w:style>
+  <w:style w:type="paragraph" w:styleId="BalloonText">
+    <w:name w:val="Balloon Text"/>
+    <w:basedOn w:val="Normal"/>
+    <w:link w:val="BalloonTextChar"/>
+    <w:uiPriority w:val="99"/>
+    <w:semiHidden/>
+    <w:unhideWhenUsed/>
+    <w:rsid w:val="00655750"/>
+    <w:pPr>
+      <w:spacing w:after="0" w:line="240" w:lineRule="auto"/>
+    </w:pPr>
+    <w:rPr>
+      <w:rFonts w:ascii="Segoe UI" w:hAnsi="Segoe UI" w:cs="Segoe UI"/>
+      <w:sz w:val="18"/>
+      <w:szCs w:val="18"/>
+    </w:rPr>
+  </w:style>
+  <w:style w:type="character" w:customStyle="1" w:styleId="BalloonTextChar">
+    <w:name w:val="Balloon Text Char"/>
+    <w:basedOn w:val="DefaultParagraphFont"/>
+    <w:link w:val="BalloonText"/>
+    <w:uiPriority w:val="99"/>
+    <w:semiHidden/>
+    <w:rsid w:val="00655750"/>
+    <w:rPr>
+      <w:rFonts w:ascii="Segoe UI" w:hAnsi="Segoe UI" w:cs="Segoe UI"/>
+      <w:sz w:val="18"/>
+      <w:szCs w:val="18"/>
+    </w:rPr>
+  </w:style>
+  <w:style w:type="paragraph" w:styleId="Header">
+    <w:name w:val="header"/>
+    <w:basedOn w:val="Normal"/>
+    <w:link w:val="HeaderChar"/>
+    <w:uiPriority w:val="99"/>
+    <w:unhideWhenUsed/>
+    <w:rsid w:val="00800B8E"/>
+    <w:pPr>
+      <w:tabs>
+        <w:tab w:val="center" w:pos="4513"/>
+        <w:tab w:val="right" w:pos="9026"/>
+      </w:tabs>
+      <w:spacing w:after="0" w:line="240" w:lineRule="auto"/>
+    </w:pPr>
+  </w:style>
+  <w:style w:type="character" w:customStyle="1" w:styleId="HeaderChar">
+    <w:name w:val="Header Char"/>
+    <w:basedOn w:val="DefaultParagraphFont"/>
+    <w:link w:val="Header"/>
+    <w:uiPriority w:val="99"/>
+    <w:rsid w:val="00800B8E"/>
+  </w:style>
+  <w:style w:type="paragraph" w:styleId="Footer">
+    <w:name w:val="footer"/>
+    <w:basedOn w:val="Normal"/>
+    <w:link w:val="FooterChar"/>
+    <w:uiPriority w:val="99"/>
+    <w:unhideWhenUsed/>
+    <w:rsid w:val="00800B8E"/>
+    <w:pPr>
+      <w:tabs>
+        <w:tab w:val="center" w:pos="4513"/>
+        <w:tab w:val="right" w:pos="9026"/>
+      </w:tabs>
+      <w:spacing w:after="0" w:line="240" w:lineRule="auto"/>
+    </w:pPr>
+  </w:style>
+  <w:style w:type="character" w:customStyle="1" w:styleId="FooterChar">
+    <w:name w:val="Footer Char"/>
+    <w:basedOn w:val="DefaultParagraphFont"/>
+    <w:link w:val="Footer"/>
+    <w:uiPriority w:val="99"/>
+    <w:rsid w:val="00800B8E"/>
+  </w:style>
+  <w:style w:type="paragraph" w:styleId="TOC1">
+    <w:name w:val="toc 1"/>
+    <w:basedOn w:val="Normal"/>
+    <w:next w:val="Normal"/>
+    <w:autoRedefine/>
+    <w:uiPriority w:val="39"/>
+    <w:unhideWhenUsed/>
+    <w:rsid w:val="00061303"/>
+    <w:pPr>
+      <w:spacing w:after="100"/>
+    </w:pPr>
+  </w:style>
+  <w:style w:type="paragraph" w:styleId="TOC2">
+    <w:name w:val="toc 2"/>
+    <w:basedOn w:val="Normal"/>
+    <w:next w:val="Normal"/>
+    <w:autoRedefine/>
+    <w:uiPriority w:val="39"/>
+    <w:unhideWhenUsed/>
+    <w:rsid w:val="00061303"/>
+    <w:pPr>
+      <w:spacing w:after="100"/>
+      <w:ind w:left="210"/>
+    </w:pPr>
+  </w:style>
+  <w:style w:type="paragraph" w:styleId="TOC3">
+    <w:name w:val="toc 3"/>
+    <w:basedOn w:val="Normal"/>
+    <w:next w:val="Normal"/>
+    <w:autoRedefine/>
+    <w:uiPriority w:val="39"/>
+    <w:unhideWhenUsed/>
+    <w:rsid w:val="00061303"/>
+    <w:pPr>
+      <w:spacing w:after="100"/>
+      <w:ind w:left="420"/>
+    </w:pPr>
+  </w:style>
+  <w:style w:type="character" w:styleId="Hyperlink">
+    <w:name w:val="Hyperlink"/>
+    <w:basedOn w:val="DefaultParagraphFont"/>
+    <w:uiPriority w:val="99"/>
+    <w:unhideWhenUsed/>
+    <w:rsid w:val="00061303"/>
+    <w:rPr>
+      <w:color w:val="F0532B" w:themeColor="hyperlink"/>
+      <w:u w:val="single"/>
+    </w:rPr>
+  </w:style>
+  <w:style w:type="paragraph" w:customStyle="1" w:styleId="ColorfulList-Accent11">
+    <w:name w:val="Colorful List - Accent 11"/>
+    <w:basedOn w:val="Normal"/>
+    <w:uiPriority w:val="99"/>
+    <w:qFormat/>
+    <w:rsid w:val="009501BF"/>
+    <w:pPr>
+      <w:spacing w:line="276" w:lineRule="auto"/>
+      <w:ind w:left="720" w:firstLine="0"/>
+      <w:contextualSpacing/>
+    </w:pPr>
+    <w:rPr>
+      <w:rFonts w:ascii="Calibri" w:eastAsia="SimSun" w:hAnsi="Calibri" w:cs="Tms Rmn"/>
+      <w:sz w:val="22"/>
+      <w:szCs w:val="22"/>
+    </w:rPr>
+  </w:style>
+  <w:style w:type="paragraph" w:customStyle="1" w:styleId="DefaultStyle">
+    <w:name w:val="Default Style"/>
+    <w:rsid w:val="009C7BC6"/>
+    <w:pPr>
+      <w:suppressAutoHyphens/>
+      <w:spacing w:line="276" w:lineRule="auto"/>
+    </w:pPr>
+    <w:rPr>
+      <w:rFonts w:ascii="Calibri" w:eastAsia="SimSun" w:hAnsi="Calibri" w:cs="Calibri"/>
+      <w:sz w:val="22"/>
+      <w:szCs w:val="22"/>
+    </w:rPr>
+  </w:style>
+</w:styles>
+</file>
+
 <file path=word/theme/theme1.xml><?xml version="1.0" encoding="utf-8"?>
 <a:theme xmlns:a="http://schemas.openxmlformats.org/drawingml/2006/main" name="Vapor Trail">
   <a:themeElements>
@@ -11598,7 +12557,7 @@
   <a:extraClrSchemeLst/>
   <a:extLst>
     <a:ext uri="{05A4C25C-085E-4340-85A3-A5531E510DB2}">
-      <thm15:themeFamily xmlns:thm15="http://schemas.microsoft.com/office/thememl/2012/main" name="Vapor Trail" id="{4FDF2955-7D9C-493C-B9F9-C205151B46CD}" vid="{8F31A783-2159-4870-BC29-2BA7D038EA44}"/>
+      <thm15:themeFamily xmlns:thm15="http://schemas.microsoft.com/office/thememl/2012/main" xmlns="" name="Vapor Trail" id="{4FDF2955-7D9C-493C-B9F9-C205151B46CD}" vid="{8F31A783-2159-4870-BC29-2BA7D038EA44}"/>
     </a:ext>
   </a:extLst>
 </a:theme>
@@ -11609,7 +12568,7 @@
 </file>
 
 <file path=customXml/itemProps1.xml><?xml version="1.0" encoding="utf-8"?>
-<ds:datastoreItem xmlns:ds="http://schemas.openxmlformats.org/officeDocument/2006/customXml" ds:itemID="{9BCB8BD7-B902-4CF4-ABA8-7DAD1AD78127}">
+<ds:datastoreItem xmlns:ds="http://schemas.openxmlformats.org/officeDocument/2006/customXml" ds:itemID="{D8E16526-3483-3241-9C38-5573FA395D10}">
   <ds:schemaRefs>
     <ds:schemaRef ds:uri="http://schemas.openxmlformats.org/officeDocument/2006/bibliography"/>
   </ds:schemaRefs>

</xml_diff>